<commit_message>
chore: learn about mixing SSD with RAM in caching and in-cache function execution
</commit_message>
<xml_diff>
--- a/caching/advanced-caching-architectures-and-patterns.docx
+++ b/caching/advanced-caching-architectures-and-patterns.docx
@@ -4075,6 +4075,1621 @@
         <w:t>It also says that using only the AOF is not a good idea because with the RDB option you will have a back up that I think can be used for remote servers in a cloud environment.</w:t>
       </w:r>
     </w:p>
+    <w:p>
+      <w:pPr>
+        <w:rPr>
+          <w:rFonts w:ascii="Baskerville" w:hAnsi="Baskerville" w:cs="Baskerville"/>
+          <w:i/>
+          <w:iCs/>
+          <w:color w:val="241F1F"/>
+          <w:sz w:val="20"/>
+          <w:szCs w:val="20"/>
+        </w:rPr>
+      </w:pPr>
+    </w:p>
+    <w:p>
+      <w:pPr>
+        <w:pStyle w:val="Heading1"/>
+      </w:pPr>
+      <w:r>
+        <w:t xml:space="preserve">Mixed RAM/SSD Caching </w:t>
+      </w:r>
+      <w:r>
+        <w:rPr>
+          <w:sz w:val="22"/>
+          <w:szCs w:val="22"/>
+        </w:rPr>
+        <w:t>(available in Redis</w:t>
+      </w:r>
+      <w:r>
+        <w:rPr>
+          <w:sz w:val="22"/>
+          <w:szCs w:val="22"/>
+        </w:rPr>
+        <w:t xml:space="preserve"> Enterprise</w:t>
+      </w:r>
+      <w:r>
+        <w:rPr>
+          <w:sz w:val="22"/>
+          <w:szCs w:val="22"/>
+        </w:rPr>
+        <w:t>)</w:t>
+      </w:r>
+    </w:p>
+    <w:p>
+      <w:pPr>
+        <w:autoSpaceDE w:val="0"/>
+        <w:autoSpaceDN w:val="0"/>
+        <w:adjustRightInd w:val="0"/>
+        <w:spacing w:after="0"/>
+        <w:rPr>
+          <w:rFonts w:ascii="Baskerville" w:hAnsi="Baskerville" w:cs="Baskerville"/>
+          <w:color w:val="241F1F"/>
+          <w:sz w:val="20"/>
+          <w:szCs w:val="20"/>
+        </w:rPr>
+      </w:pPr>
+      <w:r>
+        <w:rPr>
+          <w:rFonts w:ascii="Baskerville" w:hAnsi="Baskerville" w:cs="Baskerville"/>
+          <w:color w:val="241F1F"/>
+          <w:sz w:val="20"/>
+          <w:szCs w:val="20"/>
+        </w:rPr>
+        <w:t>Open source Redis requires the entire cache, both the keys and the value of the</w:t>
+      </w:r>
+      <w:r>
+        <w:rPr>
+          <w:rFonts w:ascii="Baskerville" w:hAnsi="Baskerville" w:cs="Baskerville"/>
+          <w:color w:val="241F1F"/>
+          <w:sz w:val="20"/>
+          <w:szCs w:val="20"/>
+        </w:rPr>
+        <w:t xml:space="preserve"> </w:t>
+      </w:r>
+      <w:r>
+        <w:rPr>
+          <w:rFonts w:ascii="Baskerville" w:hAnsi="Baskerville" w:cs="Baskerville"/>
+          <w:color w:val="241F1F"/>
+          <w:sz w:val="20"/>
+          <w:szCs w:val="20"/>
+        </w:rPr>
+        <w:t>keys, to be stored only in RAM. However, in Redis Enterprise, you can configure</w:t>
+      </w:r>
+      <w:r>
+        <w:rPr>
+          <w:rFonts w:ascii="Baskerville" w:hAnsi="Baskerville" w:cs="Baskerville"/>
+          <w:color w:val="241F1F"/>
+          <w:sz w:val="20"/>
+          <w:szCs w:val="20"/>
+        </w:rPr>
+        <w:t xml:space="preserve"> </w:t>
+      </w:r>
+      <w:r>
+        <w:rPr>
+          <w:rFonts w:ascii="Baskerville" w:hAnsi="Baskerville" w:cs="Baskerville"/>
+          <w:color w:val="241F1F"/>
+          <w:sz w:val="20"/>
+          <w:szCs w:val="20"/>
+        </w:rPr>
+        <w:t xml:space="preserve">Redis to store </w:t>
+      </w:r>
+      <w:r>
+        <w:rPr>
+          <w:rFonts w:ascii="Baskerville" w:hAnsi="Baskerville" w:cs="Baskerville"/>
+          <w:b/>
+          <w:bCs/>
+          <w:color w:val="241F1F"/>
+          <w:sz w:val="20"/>
+          <w:szCs w:val="20"/>
+        </w:rPr>
+        <w:t>the value</w:t>
+      </w:r>
+      <w:r>
+        <w:rPr>
+          <w:rFonts w:ascii="Baskerville" w:hAnsi="Baskerville" w:cs="Baskerville"/>
+          <w:color w:val="241F1F"/>
+          <w:sz w:val="20"/>
+          <w:szCs w:val="20"/>
+        </w:rPr>
+        <w:t xml:space="preserve"> of keys in either RAM or SSD flash memory.</w:t>
+      </w:r>
+    </w:p>
+    <w:p>
+      <w:pPr>
+        <w:autoSpaceDE w:val="0"/>
+        <w:autoSpaceDN w:val="0"/>
+        <w:adjustRightInd w:val="0"/>
+        <w:spacing w:after="0"/>
+        <w:rPr>
+          <w:rFonts w:ascii="Baskerville" w:hAnsi="Baskerville" w:cs="Baskerville"/>
+          <w:color w:val="241F1F"/>
+          <w:sz w:val="20"/>
+          <w:szCs w:val="20"/>
+        </w:rPr>
+      </w:pPr>
+    </w:p>
+    <w:p>
+      <w:pPr>
+        <w:autoSpaceDE w:val="0"/>
+        <w:autoSpaceDN w:val="0"/>
+        <w:adjustRightInd w:val="0"/>
+        <w:spacing w:after="0"/>
+        <w:rPr>
+          <w:rFonts w:ascii="Baskerville" w:hAnsi="Baskerville" w:cs="Baskerville"/>
+          <w:color w:val="241F1F"/>
+          <w:sz w:val="20"/>
+          <w:szCs w:val="20"/>
+        </w:rPr>
+      </w:pPr>
+      <w:r>
+        <w:rPr>
+          <w:rFonts w:ascii="Baskerville" w:hAnsi="Baskerville" w:cs="Baskerville"/>
+          <w:color w:val="241F1F"/>
+          <w:sz w:val="20"/>
+          <w:szCs w:val="20"/>
+        </w:rPr>
+        <w:t>This allows</w:t>
+      </w:r>
+      <w:r>
+        <w:rPr>
+          <w:rFonts w:ascii="Baskerville" w:hAnsi="Baskerville" w:cs="Baskerville"/>
+          <w:color w:val="241F1F"/>
+          <w:sz w:val="20"/>
+          <w:szCs w:val="20"/>
+        </w:rPr>
+        <w:t xml:space="preserve"> </w:t>
+      </w:r>
+      <w:r>
+        <w:rPr>
+          <w:rFonts w:ascii="Baskerville" w:hAnsi="Baskerville" w:cs="Baskerville"/>
+          <w:color w:val="241F1F"/>
+          <w:sz w:val="20"/>
+          <w:szCs w:val="20"/>
+        </w:rPr>
+        <w:t xml:space="preserve">significantly </w:t>
+      </w:r>
+      <w:r>
+        <w:rPr>
+          <w:rFonts w:ascii="Baskerville" w:hAnsi="Baskerville" w:cs="Baskerville"/>
+          <w:b/>
+          <w:bCs/>
+          <w:color w:val="241F1F"/>
+          <w:sz w:val="20"/>
+          <w:szCs w:val="20"/>
+        </w:rPr>
+        <w:t>larger</w:t>
+      </w:r>
+      <w:r>
+        <w:rPr>
+          <w:rFonts w:ascii="Baskerville" w:hAnsi="Baskerville" w:cs="Baskerville"/>
+          <w:color w:val="241F1F"/>
+          <w:sz w:val="20"/>
+          <w:szCs w:val="20"/>
+        </w:rPr>
+        <w:t xml:space="preserve"> cache implementations. While caching is not its main use</w:t>
+      </w:r>
+      <w:r>
+        <w:rPr>
+          <w:rFonts w:ascii="Baskerville" w:hAnsi="Baskerville" w:cs="Baskerville"/>
+          <w:color w:val="241F1F"/>
+          <w:sz w:val="20"/>
+          <w:szCs w:val="20"/>
+        </w:rPr>
+        <w:t xml:space="preserve"> </w:t>
+      </w:r>
+      <w:r>
+        <w:rPr>
+          <w:rFonts w:ascii="Baskerville" w:hAnsi="Baskerville" w:cs="Baskerville"/>
+          <w:color w:val="241F1F"/>
+          <w:sz w:val="20"/>
+          <w:szCs w:val="20"/>
+        </w:rPr>
+        <w:t>case, this feature, called Redis on Flash (RoF), is part of Redis Enterprise and</w:t>
+      </w:r>
+      <w:r>
+        <w:rPr>
+          <w:rFonts w:ascii="Baskerville" w:hAnsi="Baskerville" w:cs="Baskerville"/>
+          <w:color w:val="241F1F"/>
+          <w:sz w:val="20"/>
+          <w:szCs w:val="20"/>
+        </w:rPr>
+        <w:t xml:space="preserve"> </w:t>
+      </w:r>
+      <w:r>
+        <w:rPr>
+          <w:rFonts w:ascii="Baskerville" w:hAnsi="Baskerville" w:cs="Baskerville"/>
+          <w:color w:val="241F1F"/>
+          <w:sz w:val="20"/>
+          <w:szCs w:val="20"/>
+        </w:rPr>
+        <w:t>can be useful in caching environments.</w:t>
+      </w:r>
+    </w:p>
+    <w:p>
+      <w:pPr>
+        <w:autoSpaceDE w:val="0"/>
+        <w:autoSpaceDN w:val="0"/>
+        <w:adjustRightInd w:val="0"/>
+        <w:spacing w:after="0"/>
+        <w:rPr>
+          <w:rFonts w:ascii="Baskerville" w:hAnsi="Baskerville" w:cs="Baskerville"/>
+          <w:color w:val="FF0000"/>
+          <w:sz w:val="20"/>
+          <w:szCs w:val="20"/>
+        </w:rPr>
+      </w:pPr>
+      <w:r>
+        <w:rPr>
+          <w:rFonts w:ascii="Baskerville" w:hAnsi="Baskerville" w:cs="Baskerville"/>
+          <w:color w:val="FF0000"/>
+          <w:sz w:val="20"/>
+          <w:szCs w:val="20"/>
+        </w:rPr>
+        <w:t>(Do some research on what exactly the intended use case was and when it makes sense to use it for caching purposes</w:t>
+      </w:r>
+      <w:r>
+        <w:rPr>
+          <w:rFonts w:ascii="Baskerville" w:hAnsi="Baskerville" w:cs="Baskerville"/>
+          <w:color w:val="FF0000"/>
+          <w:sz w:val="20"/>
+          <w:szCs w:val="20"/>
+        </w:rPr>
+        <w:t xml:space="preserve">. Also did I get it right? It enables you to not evict </w:t>
+      </w:r>
+      <w:r>
+        <w:rPr>
+          <w:rFonts w:ascii="Baskerville" w:hAnsi="Baskerville" w:cs="Baskerville"/>
+          <w:color w:val="FF0000"/>
+          <w:sz w:val="20"/>
+          <w:szCs w:val="20"/>
+        </w:rPr>
+        <w:t>key-</w:t>
+      </w:r>
+      <w:r>
+        <w:rPr>
+          <w:rFonts w:ascii="Baskerville" w:hAnsi="Baskerville" w:cs="Baskerville"/>
+          <w:color w:val="FF0000"/>
+          <w:sz w:val="20"/>
+          <w:szCs w:val="20"/>
+        </w:rPr>
+        <w:t>values completely</w:t>
+      </w:r>
+      <w:r>
+        <w:rPr>
+          <w:rFonts w:ascii="Baskerville" w:hAnsi="Baskerville" w:cs="Baskerville"/>
+          <w:color w:val="FF0000"/>
+          <w:sz w:val="20"/>
+          <w:szCs w:val="20"/>
+        </w:rPr>
+        <w:t>.</w:t>
+      </w:r>
+      <w:r>
+        <w:rPr>
+          <w:rFonts w:ascii="Baskerville" w:hAnsi="Baskerville" w:cs="Baskerville"/>
+          <w:color w:val="FF0000"/>
+          <w:sz w:val="20"/>
+          <w:szCs w:val="20"/>
+        </w:rPr>
+        <w:t xml:space="preserve"> </w:t>
+      </w:r>
+      <w:r>
+        <w:rPr>
+          <w:rFonts w:ascii="Baskerville" w:hAnsi="Baskerville" w:cs="Baskerville"/>
+          <w:color w:val="FF0000"/>
+          <w:sz w:val="20"/>
+          <w:szCs w:val="20"/>
+        </w:rPr>
+        <w:t>I</w:t>
+      </w:r>
+      <w:r>
+        <w:rPr>
+          <w:rFonts w:ascii="Baskerville" w:hAnsi="Baskerville" w:cs="Baskerville"/>
+          <w:color w:val="FF0000"/>
+          <w:sz w:val="20"/>
+          <w:szCs w:val="20"/>
+        </w:rPr>
+        <w:t>nstead, you just move the values and hence, a bigger number of cached key-values</w:t>
+      </w:r>
+      <w:r>
+        <w:rPr>
+          <w:rFonts w:ascii="Baskerville" w:hAnsi="Baskerville" w:cs="Baskerville"/>
+          <w:color w:val="FF0000"/>
+          <w:sz w:val="20"/>
+          <w:szCs w:val="20"/>
+        </w:rPr>
+        <w:t>)</w:t>
+      </w:r>
+    </w:p>
+    <w:p>
+      <w:pPr>
+        <w:autoSpaceDE w:val="0"/>
+        <w:autoSpaceDN w:val="0"/>
+        <w:adjustRightInd w:val="0"/>
+        <w:spacing w:after="0"/>
+        <w:rPr>
+          <w:rFonts w:ascii="Baskerville" w:hAnsi="Baskerville" w:cs="Baskerville"/>
+          <w:color w:val="241F1F"/>
+          <w:sz w:val="20"/>
+          <w:szCs w:val="20"/>
+        </w:rPr>
+      </w:pPr>
+    </w:p>
+    <w:p>
+      <w:pPr>
+        <w:autoSpaceDE w:val="0"/>
+        <w:autoSpaceDN w:val="0"/>
+        <w:adjustRightInd w:val="0"/>
+        <w:spacing w:after="0"/>
+        <w:rPr>
+          <w:rFonts w:ascii="Baskerville" w:hAnsi="Baskerville" w:cs="Baskerville"/>
+          <w:color w:val="241F1F"/>
+          <w:sz w:val="20"/>
+          <w:szCs w:val="20"/>
+        </w:rPr>
+      </w:pPr>
+      <w:r>
+        <w:rPr>
+          <w:rFonts w:ascii="Baskerville" w:hAnsi="Baskerville" w:cs="Baskerville"/>
+          <w:color w:val="241F1F"/>
+          <w:sz w:val="20"/>
+          <w:szCs w:val="20"/>
+        </w:rPr>
+        <w:lastRenderedPageBreak/>
+        <w:t xml:space="preserve">In RoF, </w:t>
+      </w:r>
+      <w:r>
+        <w:rPr>
+          <w:rFonts w:ascii="Baskerville" w:hAnsi="Baskerville" w:cs="Baskerville"/>
+          <w:b/>
+          <w:bCs/>
+          <w:color w:val="241F1F"/>
+          <w:sz w:val="20"/>
+          <w:szCs w:val="20"/>
+        </w:rPr>
+        <w:t>all the data keys are still stored in RAM</w:t>
+      </w:r>
+      <w:r>
+        <w:rPr>
+          <w:rFonts w:ascii="Baskerville" w:hAnsi="Baskerville" w:cs="Baskerville"/>
+          <w:color w:val="241F1F"/>
+          <w:sz w:val="20"/>
+          <w:szCs w:val="20"/>
+        </w:rPr>
+        <w:t>, but the value of those keys is</w:t>
+      </w:r>
+      <w:r>
+        <w:rPr>
+          <w:rFonts w:ascii="Baskerville" w:hAnsi="Baskerville" w:cs="Baskerville"/>
+          <w:color w:val="241F1F"/>
+          <w:sz w:val="20"/>
+          <w:szCs w:val="20"/>
+        </w:rPr>
+        <w:t xml:space="preserve"> </w:t>
+      </w:r>
+      <w:r>
+        <w:rPr>
+          <w:rFonts w:ascii="Baskerville" w:hAnsi="Baskerville" w:cs="Baskerville"/>
+          <w:color w:val="241F1F"/>
+          <w:sz w:val="20"/>
+          <w:szCs w:val="20"/>
+        </w:rPr>
+        <w:t xml:space="preserve">intelligently stored in </w:t>
+      </w:r>
+      <w:r>
+        <w:rPr>
+          <w:rFonts w:ascii="Baskerville" w:hAnsi="Baskerville" w:cs="Baskerville"/>
+          <w:b/>
+          <w:bCs/>
+          <w:color w:val="241F1F"/>
+          <w:sz w:val="20"/>
+          <w:szCs w:val="20"/>
+        </w:rPr>
+        <w:t>a mixture of RAM and SSD flash storage</w:t>
+      </w:r>
+      <w:r>
+        <w:rPr>
+          <w:rFonts w:ascii="Baskerville" w:hAnsi="Baskerville" w:cs="Baskerville"/>
+          <w:color w:val="241F1F"/>
+          <w:sz w:val="20"/>
+          <w:szCs w:val="20"/>
+        </w:rPr>
+        <w:t>. The value is</w:t>
+      </w:r>
+      <w:r>
+        <w:rPr>
+          <w:rFonts w:ascii="Baskerville" w:hAnsi="Baskerville" w:cs="Baskerville"/>
+          <w:color w:val="241F1F"/>
+          <w:sz w:val="20"/>
+          <w:szCs w:val="20"/>
+        </w:rPr>
+        <w:t xml:space="preserve"> </w:t>
+      </w:r>
+      <w:r>
+        <w:rPr>
+          <w:rFonts w:ascii="Baskerville" w:hAnsi="Baskerville" w:cs="Baskerville"/>
+          <w:color w:val="241F1F"/>
+          <w:sz w:val="20"/>
+          <w:szCs w:val="20"/>
+        </w:rPr>
+        <w:t xml:space="preserve">stored based on a least-recently used (LRU) eviction policy. </w:t>
+      </w:r>
+      <w:r>
+        <w:rPr>
+          <w:rFonts w:ascii="Baskerville" w:hAnsi="Baskerville" w:cs="Baskerville"/>
+          <w:b/>
+          <w:bCs/>
+          <w:color w:val="241F1F"/>
+          <w:sz w:val="20"/>
+          <w:szCs w:val="20"/>
+          <w:highlight w:val="yellow"/>
+        </w:rPr>
+        <w:t>More actively used</w:t>
+      </w:r>
+      <w:r>
+        <w:rPr>
+          <w:rFonts w:ascii="Baskerville" w:hAnsi="Baskerville" w:cs="Baskerville"/>
+          <w:b/>
+          <w:bCs/>
+          <w:color w:val="241F1F"/>
+          <w:sz w:val="20"/>
+          <w:szCs w:val="20"/>
+          <w:highlight w:val="yellow"/>
+        </w:rPr>
+        <w:t xml:space="preserve"> </w:t>
+      </w:r>
+      <w:r>
+        <w:rPr>
+          <w:rFonts w:ascii="Baskerville" w:hAnsi="Baskerville" w:cs="Baskerville"/>
+          <w:b/>
+          <w:bCs/>
+          <w:color w:val="241F1F"/>
+          <w:sz w:val="20"/>
+          <w:szCs w:val="20"/>
+          <w:highlight w:val="yellow"/>
+        </w:rPr>
+        <w:t>values are stored in RAM and lesser used values are stored in SSD.</w:t>
+      </w:r>
+    </w:p>
+    <w:p>
+      <w:pPr>
+        <w:autoSpaceDE w:val="0"/>
+        <w:autoSpaceDN w:val="0"/>
+        <w:adjustRightInd w:val="0"/>
+        <w:spacing w:after="0"/>
+        <w:rPr>
+          <w:rFonts w:ascii="Baskerville" w:hAnsi="Baskerville" w:cs="Baskerville"/>
+          <w:color w:val="241F1F"/>
+          <w:sz w:val="20"/>
+          <w:szCs w:val="20"/>
+        </w:rPr>
+      </w:pPr>
+    </w:p>
+    <w:p>
+      <w:pPr>
+        <w:autoSpaceDE w:val="0"/>
+        <w:autoSpaceDN w:val="0"/>
+        <w:adjustRightInd w:val="0"/>
+        <w:spacing w:after="0"/>
+        <w:rPr>
+          <w:rFonts w:ascii="Baskerville" w:hAnsi="Baskerville" w:cs="Baskerville"/>
+          <w:color w:val="241F1F"/>
+          <w:sz w:val="20"/>
+          <w:szCs w:val="20"/>
+        </w:rPr>
+      </w:pPr>
+      <w:r>
+        <w:rPr>
+          <w:rFonts w:ascii="Baskerville" w:hAnsi="Baskerville" w:cs="Baskerville"/>
+          <w:color w:val="241F1F"/>
+          <w:sz w:val="20"/>
+          <w:szCs w:val="20"/>
+        </w:rPr>
+        <w:t xml:space="preserve">Given that </w:t>
+      </w:r>
+      <w:r>
+        <w:rPr>
+          <w:rFonts w:ascii="Baskerville" w:hAnsi="Baskerville" w:cs="Baskerville"/>
+          <w:color w:val="241F1F"/>
+          <w:sz w:val="20"/>
+          <w:szCs w:val="20"/>
+          <w:highlight w:val="yellow"/>
+        </w:rPr>
+        <w:t>SSD</w:t>
+      </w:r>
+      <w:r>
+        <w:rPr>
+          <w:rFonts w:ascii="Baskerville" w:hAnsi="Baskerville" w:cs="Baskerville"/>
+          <w:color w:val="241F1F"/>
+          <w:sz w:val="20"/>
+          <w:szCs w:val="20"/>
+        </w:rPr>
+        <w:t xml:space="preserve"> storage </w:t>
+      </w:r>
+      <w:r>
+        <w:rPr>
+          <w:rFonts w:ascii="Baskerville" w:hAnsi="Baskerville" w:cs="Baskerville"/>
+          <w:color w:val="241F1F"/>
+          <w:sz w:val="20"/>
+          <w:szCs w:val="20"/>
+          <w:highlight w:val="yellow"/>
+        </w:rPr>
+        <w:t>is</w:t>
+      </w:r>
+      <w:r>
+        <w:rPr>
+          <w:rFonts w:ascii="Baskerville" w:hAnsi="Baskerville" w:cs="Baskerville"/>
+          <w:color w:val="241F1F"/>
+          <w:sz w:val="20"/>
+          <w:szCs w:val="20"/>
+        </w:rPr>
+        <w:t xml:space="preserve"> </w:t>
+      </w:r>
+      <w:r>
+        <w:rPr>
+          <w:rFonts w:ascii="Baskerville" w:hAnsi="Baskerville" w:cs="Baskerville"/>
+          <w:b/>
+          <w:bCs/>
+          <w:color w:val="241F1F"/>
+          <w:sz w:val="20"/>
+          <w:szCs w:val="20"/>
+          <w:highlight w:val="yellow"/>
+        </w:rPr>
+        <w:t>significantly larger and less expensive</w:t>
+      </w:r>
+      <w:r>
+        <w:rPr>
+          <w:rFonts w:ascii="Baskerville" w:hAnsi="Baskerville" w:cs="Baskerville"/>
+          <w:color w:val="241F1F"/>
+          <w:sz w:val="20"/>
+          <w:szCs w:val="20"/>
+        </w:rPr>
+        <w:t xml:space="preserve"> than (</w:t>
+      </w:r>
+      <w:r>
+        <w:rPr>
+          <w:rFonts w:ascii="Baskerville" w:hAnsi="Baskerville" w:cs="Baskerville"/>
+          <w:b/>
+          <w:bCs/>
+          <w:color w:val="241F1F"/>
+          <w:sz w:val="20"/>
+          <w:szCs w:val="20"/>
+        </w:rPr>
+        <w:t>if not</w:t>
+      </w:r>
+      <w:r>
+        <w:rPr>
+          <w:rFonts w:ascii="Baskerville" w:hAnsi="Baskerville" w:cs="Baskerville"/>
+          <w:b/>
+          <w:bCs/>
+          <w:color w:val="241F1F"/>
+          <w:sz w:val="20"/>
+          <w:szCs w:val="20"/>
+        </w:rPr>
+        <w:t xml:space="preserve"> </w:t>
+      </w:r>
+      <w:r>
+        <w:rPr>
+          <w:rFonts w:ascii="Baskerville" w:hAnsi="Baskerville" w:cs="Baskerville"/>
+          <w:b/>
+          <w:bCs/>
+          <w:color w:val="241F1F"/>
+          <w:sz w:val="20"/>
+          <w:szCs w:val="20"/>
+        </w:rPr>
+        <w:t>quite as fast as</w:t>
+      </w:r>
+      <w:r>
+        <w:rPr>
+          <w:rFonts w:ascii="Baskerville" w:hAnsi="Baskerville" w:cs="Baskerville"/>
+          <w:color w:val="241F1F"/>
+          <w:sz w:val="20"/>
+          <w:szCs w:val="20"/>
+        </w:rPr>
+        <w:t xml:space="preserve">) RAM, </w:t>
+      </w:r>
+      <w:r>
+        <w:rPr>
+          <w:rFonts w:ascii="Baskerville" w:hAnsi="Baskerville" w:cs="Baskerville"/>
+          <w:color w:val="241F1F"/>
+          <w:sz w:val="20"/>
+          <w:szCs w:val="20"/>
+          <w:highlight w:val="yellow"/>
+        </w:rPr>
+        <w:t xml:space="preserve">using RoF can allow you to build </w:t>
+      </w:r>
+      <w:r>
+        <w:rPr>
+          <w:rFonts w:ascii="Baskerville" w:hAnsi="Baskerville" w:cs="Baskerville"/>
+          <w:b/>
+          <w:bCs/>
+          <w:color w:val="241F1F"/>
+          <w:sz w:val="20"/>
+          <w:szCs w:val="20"/>
+          <w:highlight w:val="yellow"/>
+        </w:rPr>
+        <w:t>significantly larger</w:t>
+      </w:r>
+      <w:r>
+        <w:rPr>
+          <w:rFonts w:ascii="Baskerville" w:hAnsi="Baskerville" w:cs="Baskerville"/>
+          <w:color w:val="241F1F"/>
+          <w:sz w:val="20"/>
+          <w:szCs w:val="20"/>
+          <w:highlight w:val="yellow"/>
+        </w:rPr>
+        <w:t xml:space="preserve"> </w:t>
+      </w:r>
+      <w:r>
+        <w:rPr>
+          <w:rFonts w:ascii="Baskerville" w:hAnsi="Baskerville" w:cs="Baskerville"/>
+          <w:b/>
+          <w:bCs/>
+          <w:color w:val="241F1F"/>
+          <w:sz w:val="20"/>
+          <w:szCs w:val="20"/>
+          <w:highlight w:val="yellow"/>
+        </w:rPr>
+        <w:t>caches</w:t>
+      </w:r>
+      <w:r>
+        <w:rPr>
+          <w:rFonts w:ascii="Baskerville" w:hAnsi="Baskerville" w:cs="Baskerville"/>
+          <w:color w:val="241F1F"/>
+          <w:sz w:val="20"/>
+          <w:szCs w:val="20"/>
+          <w:highlight w:val="yellow"/>
+        </w:rPr>
+        <w:t xml:space="preserve"> more </w:t>
+      </w:r>
+      <w:r>
+        <w:rPr>
+          <w:rFonts w:ascii="Baskerville" w:hAnsi="Baskerville" w:cs="Baskerville"/>
+          <w:b/>
+          <w:bCs/>
+          <w:color w:val="241F1F"/>
+          <w:sz w:val="20"/>
+          <w:szCs w:val="20"/>
+          <w:highlight w:val="yellow"/>
+        </w:rPr>
+        <w:t>cost effectively</w:t>
+      </w:r>
+      <w:r>
+        <w:rPr>
+          <w:rFonts w:ascii="Baskerville" w:hAnsi="Baskerville" w:cs="Baskerville"/>
+          <w:color w:val="241F1F"/>
+          <w:sz w:val="20"/>
+          <w:szCs w:val="20"/>
+          <w:highlight w:val="yellow"/>
+        </w:rPr>
+        <w:t>.</w:t>
+      </w:r>
+    </w:p>
+    <w:p>
+      <w:pPr>
+        <w:autoSpaceDE w:val="0"/>
+        <w:autoSpaceDN w:val="0"/>
+        <w:adjustRightInd w:val="0"/>
+        <w:spacing w:after="0"/>
+        <w:rPr>
+          <w:rFonts w:ascii="Baskerville" w:hAnsi="Baskerville" w:cs="Baskerville"/>
+          <w:color w:val="241F1F"/>
+          <w:sz w:val="20"/>
+          <w:szCs w:val="20"/>
+        </w:rPr>
+      </w:pPr>
+    </w:p>
+    <w:p>
+      <w:pPr>
+        <w:autoSpaceDE w:val="0"/>
+        <w:autoSpaceDN w:val="0"/>
+        <w:adjustRightInd w:val="0"/>
+        <w:spacing w:after="0"/>
+        <w:rPr>
+          <w:rFonts w:ascii="Baskerville" w:hAnsi="Baskerville" w:cs="Baskerville"/>
+          <w:color w:val="241F1F"/>
+          <w:sz w:val="20"/>
+          <w:szCs w:val="20"/>
+        </w:rPr>
+      </w:pPr>
+      <w:r>
+        <w:rPr>
+          <w:rFonts w:ascii="Baskerville" w:hAnsi="Baskerville" w:cs="Baskerville"/>
+          <w:color w:val="241F1F"/>
+          <w:sz w:val="20"/>
+          <w:szCs w:val="20"/>
+        </w:rPr>
+        <w:t xml:space="preserve">Note that the use of persistent SSD flash memory </w:t>
+      </w:r>
+      <w:r>
+        <w:rPr>
+          <w:rFonts w:ascii="Baskerville" w:hAnsi="Baskerville" w:cs="Baskerville"/>
+          <w:b/>
+          <w:bCs/>
+          <w:color w:val="241F1F"/>
+          <w:sz w:val="20"/>
+          <w:szCs w:val="20"/>
+        </w:rPr>
+        <w:t>does not automatically convert</w:t>
+      </w:r>
+      <w:r>
+        <w:rPr>
+          <w:rFonts w:ascii="Baskerville" w:hAnsi="Baskerville" w:cs="Baskerville"/>
+          <w:b/>
+          <w:bCs/>
+          <w:color w:val="241F1F"/>
+          <w:sz w:val="20"/>
+          <w:szCs w:val="20"/>
+        </w:rPr>
+        <w:t xml:space="preserve"> </w:t>
+      </w:r>
+      <w:r>
+        <w:rPr>
+          <w:rFonts w:ascii="Baskerville" w:hAnsi="Baskerville" w:cs="Baskerville"/>
+          <w:b/>
+          <w:bCs/>
+          <w:color w:val="241F1F"/>
+          <w:sz w:val="20"/>
+          <w:szCs w:val="20"/>
+        </w:rPr>
+        <w:t>your cache into a persistent cache.</w:t>
+      </w:r>
+      <w:r>
+        <w:rPr>
+          <w:rFonts w:ascii="Baskerville" w:hAnsi="Baskerville" w:cs="Baskerville"/>
+          <w:color w:val="241F1F"/>
+          <w:sz w:val="20"/>
+          <w:szCs w:val="20"/>
+        </w:rPr>
+        <w:t xml:space="preserve"> This is because the keys are still stored in</w:t>
+      </w:r>
+      <w:r>
+        <w:rPr>
+          <w:rFonts w:ascii="Baskerville" w:hAnsi="Baskerville" w:cs="Baskerville"/>
+          <w:color w:val="241F1F"/>
+          <w:sz w:val="20"/>
+          <w:szCs w:val="20"/>
+        </w:rPr>
+        <w:t xml:space="preserve"> </w:t>
+      </w:r>
+      <w:r>
+        <w:rPr>
+          <w:rFonts w:ascii="Baskerville" w:hAnsi="Baskerville" w:cs="Baskerville"/>
+          <w:color w:val="241F1F"/>
+          <w:sz w:val="20"/>
+          <w:szCs w:val="20"/>
+        </w:rPr>
+        <w:t>RAM, regardless of where your data values are stored, RAM or SSD. Therefore,</w:t>
+      </w:r>
+      <w:r>
+        <w:rPr>
+          <w:rFonts w:ascii="Baskerville" w:hAnsi="Baskerville" w:cs="Baskerville"/>
+          <w:color w:val="241F1F"/>
+          <w:sz w:val="20"/>
+          <w:szCs w:val="20"/>
+        </w:rPr>
+        <w:t xml:space="preserve"> </w:t>
+      </w:r>
+      <w:r>
+        <w:rPr>
+          <w:rFonts w:ascii="Baskerville" w:hAnsi="Baskerville" w:cs="Baskerville"/>
+          <w:color w:val="241F1F"/>
+          <w:sz w:val="20"/>
+          <w:szCs w:val="20"/>
+        </w:rPr>
+        <w:t>using RoF with SSD storage does not remove the requirement of creating AOF</w:t>
+      </w:r>
+    </w:p>
+    <w:p>
+      <w:pPr>
+        <w:autoSpaceDE w:val="0"/>
+        <w:autoSpaceDN w:val="0"/>
+        <w:adjustRightInd w:val="0"/>
+        <w:spacing w:after="0"/>
+        <w:rPr>
+          <w:rFonts w:ascii="Baskerville" w:hAnsi="Baskerville" w:cs="Baskerville"/>
+          <w:color w:val="241F1F"/>
+          <w:sz w:val="20"/>
+          <w:szCs w:val="20"/>
+        </w:rPr>
+      </w:pPr>
+      <w:r>
+        <w:rPr>
+          <w:rFonts w:ascii="Baskerville" w:hAnsi="Baskerville" w:cs="Baskerville"/>
+          <w:color w:val="241F1F"/>
+          <w:sz w:val="20"/>
+          <w:szCs w:val="20"/>
+        </w:rPr>
+        <w:t>and/or RDB backup files to create a true persistent cache.</w:t>
+      </w:r>
+    </w:p>
+    <w:p>
+      <w:pPr>
+        <w:autoSpaceDE w:val="0"/>
+        <w:autoSpaceDN w:val="0"/>
+        <w:adjustRightInd w:val="0"/>
+        <w:spacing w:after="0"/>
+        <w:rPr>
+          <w:rFonts w:ascii="Baskerville" w:hAnsi="Baskerville" w:cs="Baskerville"/>
+          <w:color w:val="241F1F"/>
+          <w:sz w:val="20"/>
+          <w:szCs w:val="20"/>
+        </w:rPr>
+      </w:pPr>
+    </w:p>
+    <w:p>
+      <w:pPr>
+        <w:pStyle w:val="Heading1"/>
+      </w:pPr>
+      <w:r>
+        <w:t>In-Cache Function Execution</w:t>
+      </w:r>
+    </w:p>
+    <w:p>
+      <w:pPr>
+        <w:autoSpaceDE w:val="0"/>
+        <w:autoSpaceDN w:val="0"/>
+        <w:adjustRightInd w:val="0"/>
+        <w:spacing w:after="0"/>
+        <w:rPr>
+          <w:rFonts w:ascii="Baskerville" w:hAnsi="Baskerville" w:cs="Baskerville"/>
+          <w:color w:val="241F1F"/>
+          <w:sz w:val="20"/>
+          <w:szCs w:val="20"/>
+        </w:rPr>
+      </w:pPr>
+      <w:r>
+        <w:rPr>
+          <w:rFonts w:ascii="Baskerville" w:hAnsi="Baskerville" w:cs="Baskerville"/>
+          <w:color w:val="241F1F"/>
+          <w:sz w:val="20"/>
+          <w:szCs w:val="20"/>
+        </w:rPr>
+        <w:t xml:space="preserve">Redis allows you to execute arbitrary functions </w:t>
+      </w:r>
+      <w:r>
+        <w:rPr>
+          <w:rFonts w:ascii="Baskerville" w:hAnsi="Baskerville" w:cs="Baskerville"/>
+          <w:b/>
+          <w:bCs/>
+          <w:color w:val="241F1F"/>
+          <w:sz w:val="20"/>
+          <w:szCs w:val="20"/>
+        </w:rPr>
+        <w:t>within the cache database itself</w:t>
+      </w:r>
+      <w:r>
+        <w:rPr>
+          <w:rFonts w:ascii="Baskerville" w:hAnsi="Baskerville" w:cs="Baskerville"/>
+          <w:color w:val="241F1F"/>
+          <w:sz w:val="20"/>
+          <w:szCs w:val="20"/>
+        </w:rPr>
+        <w:t>. This is useful for a number of in-database application execution processes.</w:t>
+      </w:r>
+    </w:p>
+    <w:p>
+      <w:pPr>
+        <w:autoSpaceDE w:val="0"/>
+        <w:autoSpaceDN w:val="0"/>
+        <w:adjustRightInd w:val="0"/>
+        <w:spacing w:after="0"/>
+        <w:rPr>
+          <w:rFonts w:ascii="Baskerville" w:hAnsi="Baskerville" w:cs="Baskerville"/>
+          <w:b/>
+          <w:bCs/>
+          <w:color w:val="241F1F"/>
+          <w:sz w:val="20"/>
+          <w:szCs w:val="20"/>
+        </w:rPr>
+      </w:pPr>
+      <w:r>
+        <w:rPr>
+          <w:rFonts w:ascii="Baskerville" w:hAnsi="Baskerville" w:cs="Baskerville"/>
+          <w:color w:val="241F1F"/>
+          <w:sz w:val="20"/>
+          <w:szCs w:val="20"/>
+        </w:rPr>
+        <w:t>Essentially, you can execute full-fledged Python scripts (</w:t>
+      </w:r>
+      <w:r>
+        <w:rPr>
+          <w:rFonts w:ascii="Baskerville" w:hAnsi="Baskerville" w:cs="Baskerville"/>
+          <w:b/>
+          <w:bCs/>
+          <w:color w:val="241F1F"/>
+          <w:sz w:val="20"/>
+          <w:szCs w:val="20"/>
+        </w:rPr>
+        <w:t>with more languages coming</w:t>
+      </w:r>
+      <w:r>
+        <w:rPr>
+          <w:rFonts w:ascii="Baskerville" w:hAnsi="Baskerville" w:cs="Baskerville"/>
+          <w:color w:val="241F1F"/>
+          <w:sz w:val="20"/>
+          <w:szCs w:val="20"/>
+        </w:rPr>
+        <w:t xml:space="preserve">) </w:t>
+      </w:r>
+      <w:r>
+        <w:rPr>
+          <w:rFonts w:ascii="Baskerville" w:hAnsi="Baskerville" w:cs="Baskerville"/>
+          <w:b/>
+          <w:bCs/>
+          <w:color w:val="241F1F"/>
+          <w:sz w:val="20"/>
+          <w:szCs w:val="20"/>
+          <w:highlight w:val="yellow"/>
+        </w:rPr>
+        <w:t>within the execution environment of a Redis instance.</w:t>
+      </w:r>
+    </w:p>
+    <w:p>
+      <w:pPr>
+        <w:autoSpaceDE w:val="0"/>
+        <w:autoSpaceDN w:val="0"/>
+        <w:adjustRightInd w:val="0"/>
+        <w:spacing w:after="0"/>
+        <w:rPr>
+          <w:rFonts w:ascii="Baskerville" w:hAnsi="Baskerville" w:cs="Baskerville"/>
+          <w:color w:val="241F1F"/>
+          <w:sz w:val="20"/>
+          <w:szCs w:val="20"/>
+        </w:rPr>
+      </w:pPr>
+    </w:p>
+    <w:p>
+      <w:pPr>
+        <w:autoSpaceDE w:val="0"/>
+        <w:autoSpaceDN w:val="0"/>
+        <w:adjustRightInd w:val="0"/>
+        <w:spacing w:after="0"/>
+        <w:rPr>
+          <w:rFonts w:ascii="Baskerville" w:hAnsi="Baskerville" w:cs="Baskerville"/>
+          <w:color w:val="241F1F"/>
+          <w:sz w:val="20"/>
+          <w:szCs w:val="20"/>
+        </w:rPr>
+      </w:pPr>
+      <w:r>
+        <w:rPr>
+          <w:rFonts w:ascii="Baskerville" w:hAnsi="Baskerville" w:cs="Baskerville"/>
+          <w:color w:val="241F1F"/>
+          <w:sz w:val="20"/>
+          <w:szCs w:val="20"/>
+        </w:rPr>
+        <w:t>As a simple example, imagine you have in a Redis database a few Hash-maps that represent user-related information, such as first name, last name, and age.</w:t>
+      </w:r>
+    </w:p>
+    <w:p>
+      <w:pPr>
+        <w:autoSpaceDE w:val="0"/>
+        <w:autoSpaceDN w:val="0"/>
+        <w:adjustRightInd w:val="0"/>
+        <w:spacing w:after="0"/>
+        <w:rPr>
+          <w:rFonts w:ascii="Baskerville" w:hAnsi="Baskerville" w:cs="Baskerville"/>
+          <w:color w:val="241F1F"/>
+          <w:sz w:val="20"/>
+          <w:szCs w:val="20"/>
+        </w:rPr>
+      </w:pPr>
+      <w:r>
+        <w:rPr>
+          <w:rFonts w:ascii="Baskerville" w:hAnsi="Baskerville" w:cs="Baskerville"/>
+          <w:color w:val="241F1F"/>
+          <w:sz w:val="20"/>
+          <w:szCs w:val="20"/>
+        </w:rPr>
+        <w:t xml:space="preserve">Then you can use the </w:t>
+      </w:r>
+      <w:r>
+        <w:rPr>
+          <w:rFonts w:ascii="CourierNewPSMT" w:hAnsi="CourierNewPSMT" w:cs="CourierNewPSMT"/>
+          <w:color w:val="241F1F"/>
+          <w:sz w:val="20"/>
+          <w:szCs w:val="20"/>
+        </w:rPr>
+        <w:t xml:space="preserve">RG.PYEXECUTE </w:t>
+      </w:r>
+      <w:r>
+        <w:rPr>
+          <w:rFonts w:ascii="Baskerville" w:hAnsi="Baskerville" w:cs="Baskerville"/>
+          <w:color w:val="241F1F"/>
+          <w:sz w:val="20"/>
+          <w:szCs w:val="20"/>
+        </w:rPr>
+        <w:t>command to execute a Python script to</w:t>
+      </w:r>
+      <w:r>
+        <w:rPr>
+          <w:rFonts w:ascii="Baskerville" w:hAnsi="Baskerville" w:cs="Baskerville"/>
+          <w:color w:val="241F1F"/>
+          <w:sz w:val="20"/>
+          <w:szCs w:val="20"/>
+        </w:rPr>
+        <w:t xml:space="preserve"> </w:t>
+      </w:r>
+      <w:r>
+        <w:rPr>
+          <w:rFonts w:ascii="Baskerville" w:hAnsi="Baskerville" w:cs="Baskerville"/>
+          <w:color w:val="241F1F"/>
+          <w:sz w:val="20"/>
+          <w:szCs w:val="20"/>
+        </w:rPr>
+        <w:t>perform data cleanup on this information. Here is a sample script that deletes all</w:t>
+      </w:r>
+      <w:r>
+        <w:rPr>
+          <w:rFonts w:ascii="Baskerville" w:hAnsi="Baskerville" w:cs="Baskerville"/>
+          <w:color w:val="241F1F"/>
+          <w:sz w:val="20"/>
+          <w:szCs w:val="20"/>
+        </w:rPr>
+        <w:t xml:space="preserve"> </w:t>
+      </w:r>
+      <w:r>
+        <w:rPr>
+          <w:rFonts w:ascii="Baskerville" w:hAnsi="Baskerville" w:cs="Baskerville"/>
+          <w:color w:val="241F1F"/>
+          <w:sz w:val="20"/>
+          <w:szCs w:val="20"/>
+        </w:rPr>
+        <w:t>users who are younger than 35 years old:</w:t>
+      </w:r>
+    </w:p>
+    <w:p>
+      <w:pPr>
+        <w:autoSpaceDE w:val="0"/>
+        <w:autoSpaceDN w:val="0"/>
+        <w:adjustRightInd w:val="0"/>
+        <w:spacing w:after="0"/>
+        <w:rPr>
+          <w:rFonts w:ascii="Baskerville" w:hAnsi="Baskerville" w:cs="Baskerville"/>
+          <w:color w:val="241F1F"/>
+          <w:sz w:val="20"/>
+          <w:szCs w:val="20"/>
+        </w:rPr>
+      </w:pPr>
+    </w:p>
+    <w:p>
+      <w:pPr>
+        <w:autoSpaceDE w:val="0"/>
+        <w:autoSpaceDN w:val="0"/>
+        <w:adjustRightInd w:val="0"/>
+        <w:spacing w:after="0"/>
+        <w:ind w:left="720"/>
+        <w:rPr>
+          <w:rFonts w:ascii="CourierNewPSMT" w:hAnsi="CourierNewPSMT" w:cs="CourierNewPSMT"/>
+          <w:color w:val="241F1F"/>
+          <w:sz w:val="20"/>
+          <w:szCs w:val="20"/>
+        </w:rPr>
+      </w:pPr>
+      <w:r>
+        <w:rPr>
+          <w:rFonts w:ascii="CourierNewPSMT" w:hAnsi="CourierNewPSMT" w:cs="CourierNewPSMT"/>
+          <w:color w:val="241F1F"/>
+          <w:sz w:val="20"/>
+          <w:szCs w:val="20"/>
+        </w:rPr>
+        <w:t>&gt; RG.PYEXECUTE "GearsBuilder()</w:t>
+      </w:r>
+    </w:p>
+    <w:p>
+      <w:pPr>
+        <w:autoSpaceDE w:val="0"/>
+        <w:autoSpaceDN w:val="0"/>
+        <w:adjustRightInd w:val="0"/>
+        <w:spacing w:after="0"/>
+        <w:ind w:left="2160" w:firstLine="720"/>
+        <w:rPr>
+          <w:rFonts w:ascii="CourierNewPSMT" w:hAnsi="CourierNewPSMT" w:cs="CourierNewPSMT"/>
+          <w:color w:val="241F1F"/>
+          <w:sz w:val="20"/>
+          <w:szCs w:val="20"/>
+        </w:rPr>
+      </w:pPr>
+      <w:r>
+        <w:rPr>
+          <w:rFonts w:ascii="CourierNewPSMT" w:hAnsi="CourierNewPSMT" w:cs="CourierNewPSMT"/>
+          <w:color w:val="241F1F"/>
+          <w:sz w:val="20"/>
+          <w:szCs w:val="20"/>
+        </w:rPr>
+        <w:t>.filter(lambda x:</w:t>
+      </w:r>
+      <w:r>
+        <w:rPr>
+          <w:rFonts w:ascii="CourierNewPSMT" w:hAnsi="CourierNewPSMT" w:cs="CourierNewPSMT"/>
+          <w:color w:val="241F1F"/>
+          <w:sz w:val="20"/>
+          <w:szCs w:val="20"/>
+        </w:rPr>
+        <w:t xml:space="preserve"> </w:t>
+      </w:r>
+      <w:r>
+        <w:rPr>
+          <w:rFonts w:ascii="CourierNewPSMT" w:hAnsi="CourierNewPSMT" w:cs="CourierNewPSMT"/>
+          <w:color w:val="241F1F"/>
+          <w:sz w:val="20"/>
+          <w:szCs w:val="20"/>
+        </w:rPr>
+        <w:t>int(x['value']['age']) &gt; 35)</w:t>
+      </w:r>
+    </w:p>
+    <w:p>
+      <w:pPr>
+        <w:autoSpaceDE w:val="0"/>
+        <w:autoSpaceDN w:val="0"/>
+        <w:adjustRightInd w:val="0"/>
+        <w:spacing w:after="0"/>
+        <w:ind w:left="2160" w:firstLine="720"/>
+        <w:rPr>
+          <w:rFonts w:ascii="CourierNewPSMT" w:hAnsi="CourierNewPSMT" w:cs="CourierNewPSMT"/>
+          <w:color w:val="241F1F"/>
+          <w:sz w:val="20"/>
+          <w:szCs w:val="20"/>
+        </w:rPr>
+      </w:pPr>
+      <w:r>
+        <w:rPr>
+          <w:rFonts w:ascii="CourierNewPSMT" w:hAnsi="CourierNewPSMT" w:cs="CourierNewPSMT"/>
+          <w:color w:val="241F1F"/>
+          <w:sz w:val="20"/>
+          <w:szCs w:val="20"/>
+        </w:rPr>
+        <w:t>.foreach(lambda x:</w:t>
+      </w:r>
+      <w:r>
+        <w:rPr>
+          <w:rFonts w:ascii="CourierNewPSMT" w:hAnsi="CourierNewPSMT" w:cs="CourierNewPSMT"/>
+          <w:color w:val="241F1F"/>
+          <w:sz w:val="20"/>
+          <w:szCs w:val="20"/>
+        </w:rPr>
+        <w:t xml:space="preserve"> </w:t>
+      </w:r>
+      <w:r>
+        <w:rPr>
+          <w:rFonts w:ascii="CourierNewPSMT" w:hAnsi="CourierNewPSMT" w:cs="CourierNewPSMT"/>
+          <w:color w:val="241F1F"/>
+          <w:sz w:val="20"/>
+          <w:szCs w:val="20"/>
+        </w:rPr>
+        <w:t>execute('del',</w:t>
+      </w:r>
+      <w:r>
+        <w:rPr>
+          <w:rFonts w:ascii="CourierNewPSMT" w:hAnsi="CourierNewPSMT" w:cs="CourierNewPSMT"/>
+          <w:color w:val="241F1F"/>
+          <w:sz w:val="20"/>
+          <w:szCs w:val="20"/>
+        </w:rPr>
+        <w:t xml:space="preserve"> </w:t>
+      </w:r>
+      <w:r>
+        <w:rPr>
+          <w:rFonts w:ascii="CourierNewPSMT" w:hAnsi="CourierNewPSMT" w:cs="CourierNewPSMT"/>
+          <w:color w:val="241F1F"/>
+          <w:sz w:val="20"/>
+          <w:szCs w:val="20"/>
+        </w:rPr>
+        <w:t>x['key']))</w:t>
+      </w:r>
+    </w:p>
+    <w:p>
+      <w:pPr>
+        <w:autoSpaceDE w:val="0"/>
+        <w:autoSpaceDN w:val="0"/>
+        <w:adjustRightInd w:val="0"/>
+        <w:spacing w:after="0"/>
+        <w:ind w:left="2160" w:firstLine="720"/>
+        <w:rPr>
+          <w:rFonts w:ascii="CourierNewPSMT" w:hAnsi="CourierNewPSMT" w:cs="CourierNewPSMT"/>
+          <w:color w:val="241F1F"/>
+          <w:sz w:val="20"/>
+          <w:szCs w:val="20"/>
+        </w:rPr>
+      </w:pPr>
+      <w:r>
+        <w:rPr>
+          <w:rFonts w:ascii="CourierNewPSMT" w:hAnsi="CourierNewPSMT" w:cs="CourierNewPSMT"/>
+          <w:color w:val="241F1F"/>
+          <w:sz w:val="20"/>
+          <w:szCs w:val="20"/>
+        </w:rPr>
+        <w:t>.run('user:*')"</w:t>
+      </w:r>
+    </w:p>
+    <w:p>
+      <w:pPr>
+        <w:autoSpaceDE w:val="0"/>
+        <w:autoSpaceDN w:val="0"/>
+        <w:adjustRightInd w:val="0"/>
+        <w:spacing w:after="0"/>
+        <w:rPr>
+          <w:rFonts w:ascii="Baskerville" w:hAnsi="Baskerville" w:cs="Baskerville"/>
+          <w:color w:val="241F1F"/>
+          <w:sz w:val="20"/>
+          <w:szCs w:val="20"/>
+        </w:rPr>
+      </w:pPr>
+    </w:p>
+    <w:p>
+      <w:pPr>
+        <w:autoSpaceDE w:val="0"/>
+        <w:autoSpaceDN w:val="0"/>
+        <w:adjustRightInd w:val="0"/>
+        <w:spacing w:after="0"/>
+        <w:rPr>
+          <w:rFonts w:ascii="Baskerville" w:hAnsi="Baskerville" w:cs="Baskerville"/>
+          <w:color w:val="241F1F"/>
+          <w:sz w:val="20"/>
+          <w:szCs w:val="20"/>
+        </w:rPr>
+      </w:pPr>
+      <w:r>
+        <w:rPr>
+          <w:rFonts w:ascii="Baskerville" w:hAnsi="Baskerville" w:cs="Baskerville"/>
+          <w:color w:val="241F1F"/>
+          <w:sz w:val="20"/>
+          <w:szCs w:val="20"/>
+        </w:rPr>
+        <w:t>(</w:t>
+      </w:r>
+      <w:r>
+        <w:rPr>
+          <w:rFonts w:ascii="Baskerville" w:hAnsi="Baskerville" w:cs="Baskerville"/>
+          <w:color w:val="FF0000"/>
+          <w:sz w:val="20"/>
+          <w:szCs w:val="20"/>
+        </w:rPr>
+        <w:t>Learn more about these transaction, batch, and event-driven processing</w:t>
+      </w:r>
+      <w:r>
+        <w:rPr>
+          <w:rFonts w:ascii="Baskerville" w:hAnsi="Baskerville" w:cs="Baskerville"/>
+          <w:color w:val="FF0000"/>
+          <w:sz w:val="20"/>
+          <w:szCs w:val="20"/>
+        </w:rPr>
+        <w:t xml:space="preserve"> use cases</w:t>
+      </w:r>
+      <w:r>
+        <w:rPr>
+          <w:rFonts w:ascii="Baskerville" w:hAnsi="Baskerville" w:cs="Baskerville"/>
+          <w:color w:val="241F1F"/>
+          <w:sz w:val="20"/>
+          <w:szCs w:val="20"/>
+        </w:rPr>
+        <w:t>)</w:t>
+      </w:r>
+    </w:p>
+    <w:p>
+      <w:pPr>
+        <w:autoSpaceDE w:val="0"/>
+        <w:autoSpaceDN w:val="0"/>
+        <w:adjustRightInd w:val="0"/>
+        <w:spacing w:after="0"/>
+        <w:rPr>
+          <w:rFonts w:ascii="Baskerville" w:hAnsi="Baskerville" w:cs="Baskerville"/>
+          <w:color w:val="241F1F"/>
+          <w:sz w:val="20"/>
+          <w:szCs w:val="20"/>
+        </w:rPr>
+      </w:pPr>
+      <w:r>
+        <w:rPr>
+          <w:rFonts w:ascii="Baskerville" w:hAnsi="Baskerville" w:cs="Baskerville"/>
+          <w:color w:val="241F1F"/>
+          <w:sz w:val="20"/>
+          <w:szCs w:val="20"/>
+        </w:rPr>
+        <w:t xml:space="preserve">The </w:t>
+      </w:r>
+      <w:r>
+        <w:rPr>
+          <w:rFonts w:ascii="Baskerville" w:hAnsi="Baskerville" w:cs="Baskerville"/>
+          <w:b/>
+          <w:bCs/>
+          <w:color w:val="241F1F"/>
+          <w:sz w:val="20"/>
+          <w:szCs w:val="20"/>
+        </w:rPr>
+        <w:t>RedisGears</w:t>
+      </w:r>
+      <w:r>
+        <w:rPr>
+          <w:rFonts w:ascii="Baskerville" w:hAnsi="Baskerville" w:cs="Baskerville"/>
+          <w:color w:val="241F1F"/>
+          <w:sz w:val="20"/>
+          <w:szCs w:val="20"/>
+        </w:rPr>
+        <w:t xml:space="preserve"> module—a </w:t>
+      </w:r>
+      <w:r>
+        <w:rPr>
+          <w:rFonts w:ascii="Baskerville" w:hAnsi="Baskerville" w:cs="Baskerville"/>
+          <w:b/>
+          <w:bCs/>
+          <w:color w:val="241F1F"/>
+          <w:sz w:val="20"/>
+          <w:szCs w:val="20"/>
+        </w:rPr>
+        <w:t>serverless engine</w:t>
+      </w:r>
+      <w:r>
+        <w:rPr>
+          <w:rFonts w:ascii="Baskerville" w:hAnsi="Baskerville" w:cs="Baskerville"/>
+          <w:color w:val="241F1F"/>
+          <w:sz w:val="20"/>
+          <w:szCs w:val="20"/>
+        </w:rPr>
+        <w:t xml:space="preserve"> for </w:t>
+      </w:r>
+      <w:r>
+        <w:rPr>
+          <w:rFonts w:ascii="Baskerville" w:hAnsi="Baskerville" w:cs="Baskerville"/>
+          <w:color w:val="241F1F"/>
+          <w:sz w:val="20"/>
+          <w:szCs w:val="20"/>
+          <w:highlight w:val="yellow"/>
+        </w:rPr>
+        <w:t>transaction</w:t>
+      </w:r>
+      <w:r>
+        <w:rPr>
+          <w:rFonts w:ascii="Baskerville" w:hAnsi="Baskerville" w:cs="Baskerville"/>
+          <w:color w:val="241F1F"/>
+          <w:sz w:val="20"/>
+          <w:szCs w:val="20"/>
+        </w:rPr>
+        <w:t xml:space="preserve">, </w:t>
+      </w:r>
+      <w:r>
+        <w:rPr>
+          <w:rFonts w:ascii="Baskerville" w:hAnsi="Baskerville" w:cs="Baskerville"/>
+          <w:color w:val="241F1F"/>
+          <w:sz w:val="20"/>
+          <w:szCs w:val="20"/>
+          <w:highlight w:val="yellow"/>
+        </w:rPr>
+        <w:t>batch</w:t>
+      </w:r>
+      <w:r>
+        <w:rPr>
+          <w:rFonts w:ascii="Baskerville" w:hAnsi="Baskerville" w:cs="Baskerville"/>
+          <w:color w:val="241F1F"/>
+          <w:sz w:val="20"/>
+          <w:szCs w:val="20"/>
+        </w:rPr>
+        <w:t>, and</w:t>
+      </w:r>
+      <w:r>
+        <w:rPr>
+          <w:rFonts w:ascii="Baskerville" w:hAnsi="Baskerville" w:cs="Baskerville"/>
+          <w:color w:val="241F1F"/>
+          <w:sz w:val="20"/>
+          <w:szCs w:val="20"/>
+        </w:rPr>
+        <w:t xml:space="preserve"> </w:t>
+      </w:r>
+      <w:r>
+        <w:rPr>
+          <w:rFonts w:ascii="Baskerville" w:hAnsi="Baskerville" w:cs="Baskerville"/>
+          <w:color w:val="241F1F"/>
+          <w:sz w:val="20"/>
+          <w:szCs w:val="20"/>
+          <w:highlight w:val="yellow"/>
+        </w:rPr>
+        <w:t>event-driven data processing</w:t>
+      </w:r>
+      <w:r>
+        <w:rPr>
+          <w:rFonts w:ascii="Baskerville" w:hAnsi="Baskerville" w:cs="Baskerville"/>
+          <w:color w:val="241F1F"/>
+          <w:sz w:val="20"/>
+          <w:szCs w:val="20"/>
+        </w:rPr>
+        <w:t>—creates a powerful execution environment that</w:t>
+      </w:r>
+      <w:r>
+        <w:rPr>
+          <w:rFonts w:ascii="Baskerville" w:hAnsi="Baskerville" w:cs="Baskerville"/>
+          <w:color w:val="241F1F"/>
+          <w:sz w:val="20"/>
+          <w:szCs w:val="20"/>
+        </w:rPr>
+        <w:t xml:space="preserve"> </w:t>
+      </w:r>
+      <w:r>
+        <w:rPr>
+          <w:rFonts w:ascii="Baskerville" w:hAnsi="Baskerville" w:cs="Baskerville"/>
+          <w:b/>
+          <w:bCs/>
+          <w:color w:val="241F1F"/>
+          <w:sz w:val="20"/>
+          <w:szCs w:val="20"/>
+        </w:rPr>
+        <w:t>allows you to build complex caching mechanisms</w:t>
+      </w:r>
+      <w:r>
+        <w:rPr>
+          <w:rFonts w:ascii="Baskerville" w:hAnsi="Baskerville" w:cs="Baskerville"/>
+          <w:color w:val="241F1F"/>
+          <w:sz w:val="20"/>
+          <w:szCs w:val="20"/>
+        </w:rPr>
+        <w:t>.</w:t>
+      </w:r>
+    </w:p>
+    <w:p>
+      <w:pPr>
+        <w:autoSpaceDE w:val="0"/>
+        <w:autoSpaceDN w:val="0"/>
+        <w:adjustRightInd w:val="0"/>
+        <w:spacing w:after="0"/>
+        <w:rPr>
+          <w:rFonts w:ascii="Baskerville" w:hAnsi="Baskerville" w:cs="Baskerville"/>
+          <w:color w:val="241F1F"/>
+          <w:sz w:val="20"/>
+          <w:szCs w:val="20"/>
+        </w:rPr>
+      </w:pPr>
+    </w:p>
+    <w:p>
+      <w:pPr>
+        <w:autoSpaceDE w:val="0"/>
+        <w:autoSpaceDN w:val="0"/>
+        <w:adjustRightInd w:val="0"/>
+        <w:spacing w:after="0"/>
+        <w:rPr>
+          <w:rFonts w:ascii="Baskerville" w:hAnsi="Baskerville" w:cs="Baskerville"/>
+          <w:color w:val="241F1F"/>
+          <w:sz w:val="20"/>
+          <w:szCs w:val="20"/>
+        </w:rPr>
+      </w:pPr>
+      <w:r>
+        <w:rPr>
+          <w:rFonts w:ascii="Baskerville" w:hAnsi="Baskerville" w:cs="Baskerville"/>
+          <w:color w:val="241F1F"/>
+          <w:sz w:val="20"/>
+          <w:szCs w:val="20"/>
+        </w:rPr>
+        <w:t>For instance</w:t>
+      </w:r>
+      <w:r>
+        <w:rPr>
+          <w:rFonts w:ascii="Baskerville" w:hAnsi="Baskerville" w:cs="Baskerville"/>
+          <w:color w:val="241F1F"/>
+          <w:sz w:val="20"/>
+          <w:szCs w:val="20"/>
+        </w:rPr>
+        <w:t>:</w:t>
+      </w:r>
+    </w:p>
+    <w:p>
+      <w:pPr>
+        <w:pStyle w:val="ListParagraph"/>
+        <w:numPr>
+          <w:ilvl w:val="0"/>
+          <w:numId w:val="33"/>
+        </w:numPr>
+        <w:autoSpaceDE w:val="0"/>
+        <w:autoSpaceDN w:val="0"/>
+        <w:adjustRightInd w:val="0"/>
+        <w:spacing w:after="0"/>
+        <w:rPr>
+          <w:rFonts w:ascii="Baskerville" w:hAnsi="Baskerville" w:cs="Baskerville"/>
+          <w:color w:val="241F1F"/>
+          <w:sz w:val="20"/>
+          <w:szCs w:val="20"/>
+        </w:rPr>
+      </w:pPr>
+      <w:r>
+        <w:rPr>
+          <w:rFonts w:ascii="Baskerville" w:hAnsi="Baskerville" w:cs="Baskerville"/>
+          <w:color w:val="241F1F"/>
+          <w:sz w:val="20"/>
+          <w:szCs w:val="20"/>
+        </w:rPr>
+        <w:t>you could</w:t>
+      </w:r>
+      <w:r>
+        <w:rPr>
+          <w:rFonts w:ascii="Baskerville" w:hAnsi="Baskerville" w:cs="Baskerville"/>
+          <w:color w:val="241F1F"/>
+          <w:sz w:val="20"/>
+          <w:szCs w:val="20"/>
+        </w:rPr>
+        <w:t xml:space="preserve"> </w:t>
+      </w:r>
+      <w:r>
+        <w:rPr>
+          <w:rFonts w:ascii="Baskerville" w:hAnsi="Baskerville" w:cs="Baskerville"/>
+          <w:color w:val="241F1F"/>
+          <w:sz w:val="20"/>
+          <w:szCs w:val="20"/>
+        </w:rPr>
+        <w:t>implement inline or aside caches talking to other backend databases from within</w:t>
+      </w:r>
+      <w:r>
+        <w:rPr>
+          <w:rFonts w:ascii="Baskerville" w:hAnsi="Baskerville" w:cs="Baskerville"/>
+          <w:color w:val="241F1F"/>
+          <w:sz w:val="20"/>
+          <w:szCs w:val="20"/>
+        </w:rPr>
+        <w:t xml:space="preserve"> </w:t>
+      </w:r>
+      <w:r>
+        <w:rPr>
+          <w:rFonts w:ascii="Baskerville" w:hAnsi="Baskerville" w:cs="Baskerville"/>
+          <w:color w:val="241F1F"/>
+          <w:sz w:val="20"/>
+          <w:szCs w:val="20"/>
+        </w:rPr>
+        <w:t>RedisGears.</w:t>
+      </w:r>
+    </w:p>
+    <w:p>
+      <w:pPr>
+        <w:pStyle w:val="ListParagraph"/>
+        <w:numPr>
+          <w:ilvl w:val="0"/>
+          <w:numId w:val="33"/>
+        </w:numPr>
+        <w:autoSpaceDE w:val="0"/>
+        <w:autoSpaceDN w:val="0"/>
+        <w:adjustRightInd w:val="0"/>
+        <w:spacing w:after="0"/>
+        <w:rPr>
+          <w:rFonts w:ascii="Baskerville" w:hAnsi="Baskerville" w:cs="Baskerville"/>
+          <w:color w:val="241F1F"/>
+          <w:sz w:val="20"/>
+          <w:szCs w:val="20"/>
+        </w:rPr>
+      </w:pPr>
+      <w:r>
+        <w:rPr>
+          <w:rFonts w:ascii="Baskerville" w:hAnsi="Baskerville" w:cs="Baskerville"/>
+          <w:color w:val="241F1F"/>
+          <w:sz w:val="20"/>
+          <w:szCs w:val="20"/>
+        </w:rPr>
+        <w:t>It can be used to implement the write-through and write-behind</w:t>
+      </w:r>
+      <w:r>
+        <w:rPr>
+          <w:rFonts w:ascii="Baskerville" w:hAnsi="Baskerville" w:cs="Baskerville"/>
+          <w:color w:val="241F1F"/>
+          <w:sz w:val="20"/>
+          <w:szCs w:val="20"/>
+        </w:rPr>
+        <w:t xml:space="preserve"> </w:t>
+      </w:r>
+      <w:r>
+        <w:rPr>
+          <w:rFonts w:ascii="Baskerville" w:hAnsi="Baskerville" w:cs="Baskerville"/>
+          <w:color w:val="241F1F"/>
+          <w:sz w:val="20"/>
+          <w:szCs w:val="20"/>
+        </w:rPr>
+        <w:t>caching patterns.</w:t>
+      </w:r>
+    </w:p>
+    <w:p>
+      <w:pPr>
+        <w:pStyle w:val="Heading1"/>
+      </w:pPr>
+      <w:r>
+        <w:t>Microservices Architecture</w:t>
+      </w:r>
+    </w:p>
+    <w:p/>
     <w:sectPr>
       <w:pgSz w:w="12240" w:h="15840"/>
       <w:pgMar w:top="1440" w:right="1800" w:bottom="1440" w:left="1800" w:header="720" w:footer="720" w:gutter="0"/>
@@ -6492,6 +8107,119 @@
     </w:lvl>
   </w:abstractNum>
   <w:abstractNum w:abstractNumId="29" w15:restartNumberingAfterBreak="0">
+    <w:nsid w:val="6EDA720B"/>
+    <w:multiLevelType w:val="hybridMultilevel"/>
+    <w:tmpl w:val="A14A049A"/>
+    <w:lvl w:ilvl="0" w:tplc="04090001">
+      <w:start w:val="1"/>
+      <w:numFmt w:val="bullet"/>
+      <w:lvlText w:val=""/>
+      <w:lvlJc w:val="left"/>
+      <w:pPr>
+        <w:ind w:left="770" w:hanging="360"/>
+      </w:pPr>
+      <w:rPr>
+        <w:rFonts w:ascii="Symbol" w:hAnsi="Symbol" w:hint="default"/>
+      </w:rPr>
+    </w:lvl>
+    <w:lvl w:ilvl="1" w:tplc="04090003" w:tentative="1">
+      <w:start w:val="1"/>
+      <w:numFmt w:val="bullet"/>
+      <w:lvlText w:val="o"/>
+      <w:lvlJc w:val="left"/>
+      <w:pPr>
+        <w:ind w:left="1490" w:hanging="360"/>
+      </w:pPr>
+      <w:rPr>
+        <w:rFonts w:ascii="Courier New" w:hAnsi="Courier New" w:cs="Courier New" w:hint="default"/>
+      </w:rPr>
+    </w:lvl>
+    <w:lvl w:ilvl="2" w:tplc="04090005" w:tentative="1">
+      <w:start w:val="1"/>
+      <w:numFmt w:val="bullet"/>
+      <w:lvlText w:val=""/>
+      <w:lvlJc w:val="left"/>
+      <w:pPr>
+        <w:ind w:left="2210" w:hanging="360"/>
+      </w:pPr>
+      <w:rPr>
+        <w:rFonts w:ascii="Wingdings" w:hAnsi="Wingdings" w:hint="default"/>
+      </w:rPr>
+    </w:lvl>
+    <w:lvl w:ilvl="3" w:tplc="04090001" w:tentative="1">
+      <w:start w:val="1"/>
+      <w:numFmt w:val="bullet"/>
+      <w:lvlText w:val=""/>
+      <w:lvlJc w:val="left"/>
+      <w:pPr>
+        <w:ind w:left="2930" w:hanging="360"/>
+      </w:pPr>
+      <w:rPr>
+        <w:rFonts w:ascii="Symbol" w:hAnsi="Symbol" w:hint="default"/>
+      </w:rPr>
+    </w:lvl>
+    <w:lvl w:ilvl="4" w:tplc="04090003" w:tentative="1">
+      <w:start w:val="1"/>
+      <w:numFmt w:val="bullet"/>
+      <w:lvlText w:val="o"/>
+      <w:lvlJc w:val="left"/>
+      <w:pPr>
+        <w:ind w:left="3650" w:hanging="360"/>
+      </w:pPr>
+      <w:rPr>
+        <w:rFonts w:ascii="Courier New" w:hAnsi="Courier New" w:cs="Courier New" w:hint="default"/>
+      </w:rPr>
+    </w:lvl>
+    <w:lvl w:ilvl="5" w:tplc="04090005" w:tentative="1">
+      <w:start w:val="1"/>
+      <w:numFmt w:val="bullet"/>
+      <w:lvlText w:val=""/>
+      <w:lvlJc w:val="left"/>
+      <w:pPr>
+        <w:ind w:left="4370" w:hanging="360"/>
+      </w:pPr>
+      <w:rPr>
+        <w:rFonts w:ascii="Wingdings" w:hAnsi="Wingdings" w:hint="default"/>
+      </w:rPr>
+    </w:lvl>
+    <w:lvl w:ilvl="6" w:tplc="04090001" w:tentative="1">
+      <w:start w:val="1"/>
+      <w:numFmt w:val="bullet"/>
+      <w:lvlText w:val=""/>
+      <w:lvlJc w:val="left"/>
+      <w:pPr>
+        <w:ind w:left="5090" w:hanging="360"/>
+      </w:pPr>
+      <w:rPr>
+        <w:rFonts w:ascii="Symbol" w:hAnsi="Symbol" w:hint="default"/>
+      </w:rPr>
+    </w:lvl>
+    <w:lvl w:ilvl="7" w:tplc="04090003" w:tentative="1">
+      <w:start w:val="1"/>
+      <w:numFmt w:val="bullet"/>
+      <w:lvlText w:val="o"/>
+      <w:lvlJc w:val="left"/>
+      <w:pPr>
+        <w:ind w:left="5810" w:hanging="360"/>
+      </w:pPr>
+      <w:rPr>
+        <w:rFonts w:ascii="Courier New" w:hAnsi="Courier New" w:cs="Courier New" w:hint="default"/>
+      </w:rPr>
+    </w:lvl>
+    <w:lvl w:ilvl="8" w:tplc="04090005" w:tentative="1">
+      <w:start w:val="1"/>
+      <w:numFmt w:val="bullet"/>
+      <w:lvlText w:val=""/>
+      <w:lvlJc w:val="left"/>
+      <w:pPr>
+        <w:ind w:left="6530" w:hanging="360"/>
+      </w:pPr>
+      <w:rPr>
+        <w:rFonts w:ascii="Wingdings" w:hAnsi="Wingdings" w:hint="default"/>
+      </w:rPr>
+    </w:lvl>
+  </w:abstractNum>
+  <w:abstractNum w:abstractNumId="30" w15:restartNumberingAfterBreak="0">
     <w:nsid w:val="73554DEE"/>
     <w:multiLevelType w:val="hybridMultilevel"/>
     <w:tmpl w:val="E3B6833E"/>
@@ -6604,7 +8332,7 @@
       </w:rPr>
     </w:lvl>
   </w:abstractNum>
-  <w:abstractNum w:abstractNumId="30" w15:restartNumberingAfterBreak="0">
+  <w:abstractNum w:abstractNumId="31" w15:restartNumberingAfterBreak="0">
     <w:nsid w:val="73BC4502"/>
     <w:multiLevelType w:val="hybridMultilevel"/>
     <w:tmpl w:val="329E6890"/>
@@ -6717,7 +8445,7 @@
       </w:rPr>
     </w:lvl>
   </w:abstractNum>
-  <w:abstractNum w:abstractNumId="31" w15:restartNumberingAfterBreak="0">
+  <w:abstractNum w:abstractNumId="32" w15:restartNumberingAfterBreak="0">
     <w:nsid w:val="78CB4BDE"/>
     <w:multiLevelType w:val="hybridMultilevel"/>
     <w:tmpl w:val="A5401418"/>
@@ -6882,13 +8610,13 @@
     <w:abstractNumId w:val="18"/>
   </w:num>
   <w:num w:numId="18">
-    <w:abstractNumId w:val="29"/>
+    <w:abstractNumId w:val="30"/>
   </w:num>
   <w:num w:numId="19">
-    <w:abstractNumId w:val="30"/>
+    <w:abstractNumId w:val="31"/>
   </w:num>
   <w:num w:numId="20">
-    <w:abstractNumId w:val="31"/>
+    <w:abstractNumId w:val="32"/>
   </w:num>
   <w:num w:numId="21">
     <w:abstractNumId w:val="11"/>
@@ -6925,6 +8653,9 @@
   </w:num>
   <w:num w:numId="32">
     <w:abstractNumId w:val="28"/>
+  </w:num>
+  <w:num w:numId="33">
+    <w:abstractNumId w:val="29"/>
   </w:num>
 </w:numbering>
 </file>

</xml_diff>

<commit_message>
chore: learn about how Redis can be used in a microservices environment
</commit_message>
<xml_diff>
--- a/caching/advanced-caching-architectures-and-patterns.docx
+++ b/caching/advanced-caching-architectures-and-patterns.docx
@@ -4072,7 +4072,31 @@
           <w:sz w:val="20"/>
           <w:szCs w:val="20"/>
         </w:rPr>
-        <w:t>It also says that using only the AOF is not a good idea because with the RDB option you will have a back up that I think can be used for remote servers in a cloud environment.</w:t>
+        <w:t xml:space="preserve">It also says that using only the AOF is not a good idea because with the RDB option you will have a </w:t>
+      </w:r>
+      <w:proofErr w:type="spellStart"/>
+      <w:r>
+        <w:rPr>
+          <w:rFonts w:ascii="Baskerville" w:hAnsi="Baskerville" w:cs="Baskerville"/>
+          <w:i/>
+          <w:iCs/>
+          <w:color w:val="241F1F"/>
+          <w:sz w:val="20"/>
+          <w:szCs w:val="20"/>
+        </w:rPr>
+        <w:t>back up</w:t>
+      </w:r>
+      <w:proofErr w:type="spellEnd"/>
+      <w:r>
+        <w:rPr>
+          <w:rFonts w:ascii="Baskerville" w:hAnsi="Baskerville" w:cs="Baskerville"/>
+          <w:i/>
+          <w:iCs/>
+          <w:color w:val="241F1F"/>
+          <w:sz w:val="20"/>
+          <w:szCs w:val="20"/>
+        </w:rPr>
+        <w:t xml:space="preserve"> that I think can be used for remote servers in a cloud environment.</w:t>
       </w:r>
     </w:p>
     <w:p>
@@ -5687,6 +5711,1332 @@
       </w:pPr>
       <w:r>
         <w:t>Microservices Architecture</w:t>
+      </w:r>
+    </w:p>
+    <w:p>
+      <w:pPr>
+        <w:autoSpaceDE w:val="0"/>
+        <w:autoSpaceDN w:val="0"/>
+        <w:adjustRightInd w:val="0"/>
+        <w:spacing w:after="0"/>
+        <w:rPr>
+          <w:rFonts w:ascii="Baskerville" w:hAnsi="Baskerville" w:cs="Baskerville"/>
+          <w:color w:val="241F1F"/>
+          <w:sz w:val="20"/>
+          <w:szCs w:val="20"/>
+        </w:rPr>
+      </w:pPr>
+      <w:r>
+        <w:rPr>
+          <w:rFonts w:ascii="Baskerville" w:hAnsi="Baskerville" w:cs="Baskerville"/>
+          <w:color w:val="241F1F"/>
+          <w:sz w:val="20"/>
+          <w:szCs w:val="20"/>
+        </w:rPr>
+        <w:t xml:space="preserve">Redis has many uses in building microservices-based architectures. </w:t>
+      </w:r>
+      <w:r>
+        <w:rPr>
+          <w:rFonts w:ascii="Baskerville" w:hAnsi="Baskerville" w:cs="Baskerville"/>
+          <w:color w:val="241F1F"/>
+          <w:sz w:val="20"/>
+          <w:szCs w:val="20"/>
+        </w:rPr>
+        <w:t>For more information take a look at “</w:t>
+      </w:r>
+      <w:hyperlink r:id="rId9" w:history="1">
+        <w:r>
+          <w:rPr>
+            <w:rStyle w:val="Hyperlink"/>
+            <w:rFonts w:ascii="Baskerville" w:hAnsi="Baskerville" w:cs="Baskerville"/>
+            <w:sz w:val="20"/>
+            <w:szCs w:val="20"/>
+          </w:rPr>
+          <w:t>https://thenewstack.io/how-redis-simplifies-microservices-design-patterns/</w:t>
+        </w:r>
+      </w:hyperlink>
+      <w:r>
+        <w:rPr>
+          <w:rFonts w:ascii="Baskerville" w:hAnsi="Baskerville" w:cs="Baskerville"/>
+          <w:color w:val="241F1F"/>
+          <w:sz w:val="20"/>
+          <w:szCs w:val="20"/>
+        </w:rPr>
+        <w:t>”</w:t>
+      </w:r>
+    </w:p>
+    <w:p>
+      <w:pPr>
+        <w:pStyle w:val="Heading2"/>
+      </w:pPr>
+      <w:r>
+        <w:t>Redis for Messaging</w:t>
+      </w:r>
+    </w:p>
+    <w:p>
+      <w:pPr>
+        <w:autoSpaceDE w:val="0"/>
+        <w:autoSpaceDN w:val="0"/>
+        <w:adjustRightInd w:val="0"/>
+        <w:spacing w:after="0"/>
+        <w:rPr>
+          <w:rFonts w:ascii="Baskerville" w:hAnsi="Baskerville" w:cs="Baskerville"/>
+          <w:color w:val="241F1F"/>
+          <w:sz w:val="20"/>
+          <w:szCs w:val="20"/>
+        </w:rPr>
+      </w:pPr>
+      <w:r>
+        <w:rPr>
+          <w:rFonts w:ascii="Baskerville" w:hAnsi="Baskerville" w:cs="Baskerville"/>
+          <w:color w:val="241F1F"/>
+          <w:sz w:val="20"/>
+          <w:szCs w:val="20"/>
+        </w:rPr>
+        <w:t>The most</w:t>
+      </w:r>
+      <w:r>
+        <w:rPr>
+          <w:rFonts w:ascii="Baskerville" w:hAnsi="Baskerville" w:cs="Baskerville"/>
+          <w:color w:val="241F1F"/>
+          <w:sz w:val="20"/>
+          <w:szCs w:val="20"/>
+        </w:rPr>
+        <w:t xml:space="preserve"> </w:t>
+      </w:r>
+      <w:r>
+        <w:rPr>
+          <w:rFonts w:ascii="Baskerville" w:hAnsi="Baskerville" w:cs="Baskerville"/>
+          <w:color w:val="241F1F"/>
+          <w:sz w:val="20"/>
+          <w:szCs w:val="20"/>
+        </w:rPr>
+        <w:t>common use case</w:t>
+      </w:r>
+      <w:r>
+        <w:rPr>
+          <w:rFonts w:ascii="Baskerville" w:hAnsi="Baskerville" w:cs="Baskerville"/>
+          <w:color w:val="241F1F"/>
+          <w:sz w:val="20"/>
+          <w:szCs w:val="20"/>
+        </w:rPr>
+        <w:t xml:space="preserve"> for Redis</w:t>
+      </w:r>
+      <w:r>
+        <w:rPr>
+          <w:rFonts w:ascii="Baskerville" w:hAnsi="Baskerville" w:cs="Baskerville"/>
+          <w:color w:val="241F1F"/>
+          <w:sz w:val="20"/>
+          <w:szCs w:val="20"/>
+        </w:rPr>
+        <w:t xml:space="preserve"> in the context of microservices</w:t>
+      </w:r>
+      <w:r>
+        <w:rPr>
+          <w:rFonts w:ascii="Baskerville" w:hAnsi="Baskerville" w:cs="Baskerville"/>
+          <w:color w:val="241F1F"/>
+          <w:sz w:val="20"/>
+          <w:szCs w:val="20"/>
+        </w:rPr>
+        <w:t xml:space="preserve"> is as an </w:t>
+      </w:r>
+      <w:r>
+        <w:rPr>
+          <w:rFonts w:ascii="Baskerville" w:hAnsi="Baskerville" w:cs="Baskerville"/>
+          <w:b/>
+          <w:bCs/>
+          <w:color w:val="241F1F"/>
+          <w:sz w:val="20"/>
+          <w:szCs w:val="20"/>
+          <w:highlight w:val="yellow"/>
+        </w:rPr>
+        <w:t>asynchronous communications channel</w:t>
+      </w:r>
+      <w:r>
+        <w:rPr>
+          <w:rFonts w:ascii="Baskerville" w:hAnsi="Baskerville" w:cs="Baskerville"/>
+          <w:color w:val="241F1F"/>
+          <w:sz w:val="20"/>
+          <w:szCs w:val="20"/>
+        </w:rPr>
+        <w:t>.</w:t>
+      </w:r>
+    </w:p>
+    <w:p>
+      <w:pPr>
+        <w:autoSpaceDE w:val="0"/>
+        <w:autoSpaceDN w:val="0"/>
+        <w:adjustRightInd w:val="0"/>
+        <w:spacing w:after="0"/>
+        <w:rPr>
+          <w:rFonts w:ascii="Baskerville" w:hAnsi="Baskerville" w:cs="Baskerville"/>
+          <w:color w:val="241F1F"/>
+          <w:sz w:val="20"/>
+          <w:szCs w:val="20"/>
+        </w:rPr>
+      </w:pPr>
+    </w:p>
+    <w:p>
+      <w:pPr>
+        <w:autoSpaceDE w:val="0"/>
+        <w:autoSpaceDN w:val="0"/>
+        <w:adjustRightInd w:val="0"/>
+        <w:spacing w:after="0"/>
+        <w:rPr>
+          <w:rFonts w:ascii="Baskerville" w:hAnsi="Baskerville" w:cs="Baskerville"/>
+          <w:color w:val="241F1F"/>
+          <w:sz w:val="20"/>
+          <w:szCs w:val="20"/>
+        </w:rPr>
+      </w:pPr>
+      <w:r>
+        <w:rPr>
+          <w:rFonts w:ascii="Baskerville" w:hAnsi="Baskerville" w:cs="Baskerville"/>
+          <w:color w:val="241F1F"/>
+          <w:sz w:val="20"/>
+          <w:szCs w:val="20"/>
+        </w:rPr>
+        <w:t>Redis can</w:t>
+      </w:r>
+      <w:r>
+        <w:rPr>
+          <w:rFonts w:ascii="Baskerville" w:hAnsi="Baskerville" w:cs="Baskerville"/>
+          <w:color w:val="241F1F"/>
+          <w:sz w:val="20"/>
+          <w:szCs w:val="20"/>
+        </w:rPr>
+        <w:t xml:space="preserve"> </w:t>
+      </w:r>
+      <w:r>
+        <w:rPr>
+          <w:rFonts w:ascii="Baskerville" w:hAnsi="Baskerville" w:cs="Baskerville"/>
+          <w:color w:val="241F1F"/>
+          <w:sz w:val="20"/>
+          <w:szCs w:val="20"/>
+        </w:rPr>
+        <w:t xml:space="preserve">implement </w:t>
+      </w:r>
+      <w:r>
+        <w:rPr>
+          <w:rFonts w:ascii="Baskerville" w:hAnsi="Baskerville" w:cs="Baskerville"/>
+          <w:b/>
+          <w:bCs/>
+          <w:color w:val="241F1F"/>
+          <w:sz w:val="20"/>
+          <w:szCs w:val="20"/>
+        </w:rPr>
+        <w:t xml:space="preserve">a high-speed </w:t>
+      </w:r>
+      <w:r>
+        <w:rPr>
+          <w:rFonts w:ascii="Baskerville" w:hAnsi="Baskerville" w:cs="Baskerville"/>
+          <w:b/>
+          <w:bCs/>
+          <w:color w:val="241F1F"/>
+          <w:sz w:val="20"/>
+          <w:szCs w:val="20"/>
+          <w:highlight w:val="yellow"/>
+        </w:rPr>
+        <w:t>queue</w:t>
+      </w:r>
+      <w:r>
+        <w:rPr>
+          <w:rFonts w:ascii="Baskerville" w:hAnsi="Baskerville" w:cs="Baskerville"/>
+          <w:b/>
+          <w:bCs/>
+          <w:color w:val="241F1F"/>
+          <w:sz w:val="20"/>
+          <w:szCs w:val="20"/>
+        </w:rPr>
+        <w:t xml:space="preserve"> for sending commands, responses, and other data</w:t>
+      </w:r>
+      <w:r>
+        <w:rPr>
+          <w:rFonts w:ascii="Baskerville" w:hAnsi="Baskerville" w:cs="Baskerville"/>
+          <w:b/>
+          <w:bCs/>
+          <w:color w:val="241F1F"/>
+          <w:sz w:val="20"/>
+          <w:szCs w:val="20"/>
+        </w:rPr>
+        <w:t xml:space="preserve"> </w:t>
+      </w:r>
+      <w:r>
+        <w:rPr>
+          <w:rFonts w:ascii="Baskerville" w:hAnsi="Baskerville" w:cs="Baskerville"/>
+          <w:b/>
+          <w:bCs/>
+          <w:color w:val="241F1F"/>
+          <w:sz w:val="20"/>
+          <w:szCs w:val="20"/>
+          <w:highlight w:val="yellow"/>
+        </w:rPr>
+        <w:t>asynchronously</w:t>
+      </w:r>
+      <w:r>
+        <w:rPr>
+          <w:rFonts w:ascii="Baskerville" w:hAnsi="Baskerville" w:cs="Baskerville"/>
+          <w:b/>
+          <w:bCs/>
+          <w:color w:val="241F1F"/>
+          <w:sz w:val="20"/>
+          <w:szCs w:val="20"/>
+        </w:rPr>
+        <w:t xml:space="preserve"> between neighboring services.</w:t>
+      </w:r>
+    </w:p>
+    <w:p>
+      <w:pPr>
+        <w:autoSpaceDE w:val="0"/>
+        <w:autoSpaceDN w:val="0"/>
+        <w:adjustRightInd w:val="0"/>
+        <w:spacing w:after="0"/>
+        <w:rPr>
+          <w:rFonts w:ascii="Baskerville" w:hAnsi="Baskerville" w:cs="Baskerville"/>
+          <w:color w:val="241F1F"/>
+          <w:sz w:val="20"/>
+          <w:szCs w:val="20"/>
+        </w:rPr>
+      </w:pPr>
+    </w:p>
+    <w:p>
+      <w:pPr>
+        <w:autoSpaceDE w:val="0"/>
+        <w:autoSpaceDN w:val="0"/>
+        <w:adjustRightInd w:val="0"/>
+        <w:spacing w:after="0"/>
+        <w:rPr>
+          <w:rFonts w:ascii="Baskerville" w:hAnsi="Baskerville" w:cs="Baskerville"/>
+          <w:color w:val="241F1F"/>
+          <w:sz w:val="20"/>
+          <w:szCs w:val="20"/>
+        </w:rPr>
+      </w:pPr>
+      <w:r>
+        <w:rPr>
+          <w:rFonts w:ascii="Baskerville" w:hAnsi="Baskerville" w:cs="Baskerville"/>
+          <w:color w:val="241F1F"/>
+          <w:sz w:val="20"/>
+          <w:szCs w:val="20"/>
+        </w:rPr>
+        <w:t>This is shown in Figure 5-2,</w:t>
+      </w:r>
+      <w:r>
+        <w:rPr>
+          <w:rFonts w:ascii="Baskerville" w:hAnsi="Baskerville" w:cs="Baskerville"/>
+          <w:color w:val="241F1F"/>
+          <w:sz w:val="20"/>
+          <w:szCs w:val="20"/>
+        </w:rPr>
+        <w:t xml:space="preserve"> </w:t>
+      </w:r>
+      <w:r>
+        <w:rPr>
+          <w:rFonts w:ascii="Baskerville" w:hAnsi="Baskerville" w:cs="Baskerville"/>
+          <w:color w:val="241F1F"/>
+          <w:sz w:val="20"/>
+          <w:szCs w:val="20"/>
+        </w:rPr>
+        <w:t>where Service A is set up to send messages to Service B using a Redis Lists object</w:t>
+      </w:r>
+      <w:r>
+        <w:rPr>
+          <w:rFonts w:ascii="Baskerville" w:hAnsi="Baskerville" w:cs="Baskerville"/>
+          <w:color w:val="241F1F"/>
+          <w:sz w:val="20"/>
+          <w:szCs w:val="20"/>
+        </w:rPr>
+        <w:t xml:space="preserve"> </w:t>
+      </w:r>
+      <w:r>
+        <w:rPr>
+          <w:rFonts w:ascii="Baskerville" w:hAnsi="Baskerville" w:cs="Baskerville"/>
+          <w:color w:val="241F1F"/>
+          <w:sz w:val="20"/>
+          <w:szCs w:val="20"/>
+        </w:rPr>
+        <w:t>within a Redis instance. This use case is described in the Redis Lists data type</w:t>
+      </w:r>
+      <w:r>
+        <w:rPr>
+          <w:rFonts w:ascii="Baskerville" w:hAnsi="Baskerville" w:cs="Baskerville"/>
+          <w:color w:val="241F1F"/>
+          <w:sz w:val="20"/>
+          <w:szCs w:val="20"/>
+        </w:rPr>
+        <w:t xml:space="preserve"> </w:t>
+      </w:r>
+      <w:r>
+        <w:rPr>
+          <w:rFonts w:ascii="Baskerville" w:hAnsi="Baskerville" w:cs="Baskerville"/>
+          <w:color w:val="241F1F"/>
+          <w:sz w:val="20"/>
+          <w:szCs w:val="20"/>
+        </w:rPr>
+        <w:t>later in this chapter.</w:t>
+      </w:r>
+    </w:p>
+    <w:p>
+      <w:pPr>
+        <w:autoSpaceDE w:val="0"/>
+        <w:autoSpaceDN w:val="0"/>
+        <w:adjustRightInd w:val="0"/>
+        <w:spacing w:after="0"/>
+        <w:jc w:val="center"/>
+        <w:rPr>
+          <w:rFonts w:ascii="Baskerville" w:hAnsi="Baskerville" w:cs="Baskerville"/>
+          <w:color w:val="241F1F"/>
+          <w:sz w:val="20"/>
+          <w:szCs w:val="20"/>
+        </w:rPr>
+      </w:pPr>
+      <w:r>
+        <w:rPr>
+          <w:noProof/>
+        </w:rPr>
+        <w:lastRenderedPageBreak/>
+        <w:drawing>
+          <wp:inline distT="0" distB="0" distL="0" distR="0" wp14:anchorId="08E12731" wp14:editId="0E93A57B">
+            <wp:extent cx="1817345" cy="1318467"/>
+            <wp:effectExtent l="0" t="0" r="0" b="0"/>
+            <wp:docPr id="2" name="Picture 2"/>
+            <wp:cNvGraphicFramePr>
+              <a:graphicFrameLocks xmlns:a="http://schemas.openxmlformats.org/drawingml/2006/main" noChangeAspect="1"/>
+            </wp:cNvGraphicFramePr>
+            <a:graphic xmlns:a="http://schemas.openxmlformats.org/drawingml/2006/main">
+              <a:graphicData uri="http://schemas.openxmlformats.org/drawingml/2006/picture">
+                <pic:pic xmlns:pic="http://schemas.openxmlformats.org/drawingml/2006/picture">
+                  <pic:nvPicPr>
+                    <pic:cNvPr id="1" name=""/>
+                    <pic:cNvPicPr/>
+                  </pic:nvPicPr>
+                  <pic:blipFill>
+                    <a:blip r:embed="rId10"/>
+                    <a:stretch>
+                      <a:fillRect/>
+                    </a:stretch>
+                  </pic:blipFill>
+                  <pic:spPr>
+                    <a:xfrm>
+                      <a:off x="0" y="0"/>
+                      <a:ext cx="1943081" cy="1409687"/>
+                    </a:xfrm>
+                    <a:prstGeom prst="rect">
+                      <a:avLst/>
+                    </a:prstGeom>
+                  </pic:spPr>
+                </pic:pic>
+              </a:graphicData>
+            </a:graphic>
+          </wp:inline>
+        </w:drawing>
+      </w:r>
+    </w:p>
+    <w:p>
+      <w:pPr>
+        <w:autoSpaceDE w:val="0"/>
+        <w:autoSpaceDN w:val="0"/>
+        <w:adjustRightInd w:val="0"/>
+        <w:spacing w:after="0"/>
+        <w:rPr>
+          <w:rFonts w:ascii="Baskerville" w:hAnsi="Baskerville" w:cs="Baskerville"/>
+          <w:color w:val="241F1F"/>
+          <w:sz w:val="20"/>
+          <w:szCs w:val="20"/>
+        </w:rPr>
+      </w:pPr>
+    </w:p>
+    <w:p>
+      <w:pPr>
+        <w:pStyle w:val="Heading2"/>
+      </w:pPr>
+      <w:r>
+        <w:t>Redis as a Classic Cache</w:t>
+      </w:r>
+    </w:p>
+    <w:p>
+      <w:pPr>
+        <w:autoSpaceDE w:val="0"/>
+        <w:autoSpaceDN w:val="0"/>
+        <w:adjustRightInd w:val="0"/>
+        <w:spacing w:after="0"/>
+        <w:rPr>
+          <w:rFonts w:ascii="Baskerville" w:hAnsi="Baskerville" w:cs="Baskerville"/>
+          <w:color w:val="241F1F"/>
+          <w:sz w:val="20"/>
+          <w:szCs w:val="20"/>
+        </w:rPr>
+      </w:pPr>
+      <w:r>
+        <w:rPr>
+          <w:rFonts w:ascii="Baskerville" w:hAnsi="Baskerville" w:cs="Baskerville"/>
+          <w:color w:val="241F1F"/>
+          <w:sz w:val="20"/>
+          <w:szCs w:val="20"/>
+        </w:rPr>
+        <w:t xml:space="preserve">Microservices can also take advantage of Redis as a classic cache. </w:t>
+      </w:r>
+    </w:p>
+    <w:p>
+      <w:pPr>
+        <w:autoSpaceDE w:val="0"/>
+        <w:autoSpaceDN w:val="0"/>
+        <w:adjustRightInd w:val="0"/>
+        <w:spacing w:after="0"/>
+        <w:rPr>
+          <w:rFonts w:ascii="Baskerville" w:hAnsi="Baskerville" w:cs="Baskerville"/>
+          <w:color w:val="241F1F"/>
+          <w:sz w:val="20"/>
+          <w:szCs w:val="20"/>
+        </w:rPr>
+      </w:pPr>
+    </w:p>
+    <w:p>
+      <w:pPr>
+        <w:pStyle w:val="Heading3"/>
+      </w:pPr>
+      <w:r>
+        <w:t>Cache in the Service-Side</w:t>
+      </w:r>
+    </w:p>
+    <w:p>
+      <w:pPr>
+        <w:autoSpaceDE w:val="0"/>
+        <w:autoSpaceDN w:val="0"/>
+        <w:adjustRightInd w:val="0"/>
+        <w:spacing w:after="0"/>
+        <w:rPr>
+          <w:rFonts w:ascii="Baskerville" w:hAnsi="Baskerville" w:cs="Baskerville"/>
+          <w:color w:val="241F1F"/>
+          <w:sz w:val="20"/>
+          <w:szCs w:val="20"/>
+        </w:rPr>
+      </w:pPr>
+      <w:r>
+        <w:rPr>
+          <w:rFonts w:ascii="Baskerville" w:hAnsi="Baskerville" w:cs="Baskerville"/>
+          <w:color w:val="241F1F"/>
+          <w:sz w:val="20"/>
+          <w:szCs w:val="20"/>
+        </w:rPr>
+        <w:t>It</w:t>
+      </w:r>
+      <w:r>
+        <w:rPr>
+          <w:rFonts w:ascii="Baskerville" w:hAnsi="Baskerville" w:cs="Baskerville"/>
+          <w:color w:val="241F1F"/>
+          <w:sz w:val="20"/>
+          <w:szCs w:val="20"/>
+        </w:rPr>
+        <w:t xml:space="preserve"> can be</w:t>
+      </w:r>
+      <w:r>
+        <w:rPr>
+          <w:rFonts w:ascii="Baskerville" w:hAnsi="Baskerville" w:cs="Baskerville"/>
+          <w:color w:val="241F1F"/>
+          <w:sz w:val="20"/>
+          <w:szCs w:val="20"/>
+        </w:rPr>
+        <w:t xml:space="preserve"> </w:t>
+      </w:r>
+      <w:r>
+        <w:rPr>
+          <w:rFonts w:ascii="Baskerville" w:hAnsi="Baskerville" w:cs="Baskerville"/>
+          <w:color w:val="241F1F"/>
+          <w:sz w:val="20"/>
+          <w:szCs w:val="20"/>
+        </w:rPr>
+        <w:t xml:space="preserve">used </w:t>
+      </w:r>
+      <w:r>
+        <w:rPr>
+          <w:rFonts w:ascii="Baskerville" w:hAnsi="Baskerville" w:cs="Baskerville"/>
+          <w:color w:val="241F1F"/>
+          <w:sz w:val="20"/>
+          <w:szCs w:val="20"/>
+        </w:rPr>
+        <w:t xml:space="preserve">as an </w:t>
+      </w:r>
+      <w:r>
+        <w:rPr>
+          <w:rFonts w:ascii="Baskerville" w:hAnsi="Baskerville" w:cs="Baskerville"/>
+          <w:b/>
+          <w:bCs/>
+          <w:color w:val="241F1F"/>
+          <w:sz w:val="20"/>
+          <w:szCs w:val="20"/>
+        </w:rPr>
+        <w:t>internal</w:t>
+      </w:r>
+      <w:r>
+        <w:rPr>
+          <w:rFonts w:ascii="Baskerville" w:hAnsi="Baskerville" w:cs="Baskerville"/>
+          <w:color w:val="241F1F"/>
+          <w:sz w:val="20"/>
+          <w:szCs w:val="20"/>
+        </w:rPr>
+        <w:t xml:space="preserve">, </w:t>
+      </w:r>
+      <w:r>
+        <w:rPr>
+          <w:rFonts w:ascii="Baskerville" w:hAnsi="Baskerville" w:cs="Baskerville"/>
+          <w:b/>
+          <w:bCs/>
+          <w:color w:val="241F1F"/>
+          <w:sz w:val="20"/>
+          <w:szCs w:val="20"/>
+        </w:rPr>
+        <w:t>server-side cache</w:t>
+      </w:r>
+      <w:r>
+        <w:rPr>
+          <w:rFonts w:ascii="Baskerville" w:hAnsi="Baskerville" w:cs="Baskerville"/>
+          <w:b/>
+          <w:bCs/>
+          <w:color w:val="241F1F"/>
+          <w:sz w:val="20"/>
+          <w:szCs w:val="20"/>
+        </w:rPr>
+        <w:t xml:space="preserve"> </w:t>
+      </w:r>
+      <w:r>
+        <w:rPr>
+          <w:rFonts w:ascii="Baskerville" w:hAnsi="Baskerville" w:cs="Baskerville"/>
+          <w:b/>
+          <w:bCs/>
+          <w:color w:val="241F1F"/>
+          <w:sz w:val="20"/>
+          <w:szCs w:val="20"/>
+        </w:rPr>
+        <w:t>storing interim data used internally by a</w:t>
+      </w:r>
+      <w:r>
+        <w:rPr>
+          <w:rFonts w:ascii="Baskerville" w:hAnsi="Baskerville" w:cs="Baskerville"/>
+          <w:b/>
+          <w:bCs/>
+          <w:color w:val="241F1F"/>
+          <w:sz w:val="20"/>
+          <w:szCs w:val="20"/>
+        </w:rPr>
+        <w:t xml:space="preserve"> </w:t>
+      </w:r>
+      <w:r>
+        <w:rPr>
+          <w:rFonts w:ascii="Baskerville" w:hAnsi="Baskerville" w:cs="Baskerville"/>
+          <w:b/>
+          <w:bCs/>
+          <w:color w:val="241F1F"/>
+          <w:sz w:val="20"/>
+          <w:szCs w:val="20"/>
+        </w:rPr>
+        <w:t>service</w:t>
+      </w:r>
+      <w:r>
+        <w:rPr>
+          <w:rFonts w:ascii="Baskerville" w:hAnsi="Baskerville" w:cs="Baskerville"/>
+          <w:color w:val="241F1F"/>
+          <w:sz w:val="20"/>
+          <w:szCs w:val="20"/>
+        </w:rPr>
+        <w:t xml:space="preserve">. More specifically, a Redis instance can be used </w:t>
+      </w:r>
+      <w:r>
+        <w:rPr>
+          <w:rFonts w:ascii="Baskerville" w:hAnsi="Baskerville" w:cs="Baskerville"/>
+          <w:b/>
+          <w:bCs/>
+          <w:color w:val="241F1F"/>
+          <w:sz w:val="20"/>
+          <w:szCs w:val="20"/>
+        </w:rPr>
+        <w:t>as a cache-aside cache</w:t>
+      </w:r>
+      <w:r>
+        <w:rPr>
+          <w:rFonts w:ascii="Baskerville" w:hAnsi="Baskerville" w:cs="Baskerville"/>
+          <w:b/>
+          <w:bCs/>
+          <w:color w:val="241F1F"/>
+          <w:sz w:val="20"/>
+          <w:szCs w:val="20"/>
+        </w:rPr>
+        <w:t xml:space="preserve"> </w:t>
+      </w:r>
+      <w:r>
+        <w:rPr>
+          <w:rFonts w:ascii="Baskerville" w:hAnsi="Baskerville" w:cs="Baskerville"/>
+          <w:b/>
+          <w:bCs/>
+          <w:color w:val="241F1F"/>
+          <w:sz w:val="20"/>
+          <w:szCs w:val="20"/>
+        </w:rPr>
+        <w:t>fronting a slower data store</w:t>
+      </w:r>
+      <w:r>
+        <w:rPr>
+          <w:rFonts w:ascii="Baskerville" w:hAnsi="Baskerville" w:cs="Baskerville"/>
+          <w:color w:val="241F1F"/>
+          <w:sz w:val="20"/>
+          <w:szCs w:val="20"/>
+        </w:rPr>
+        <w:t>, as shown in the Redis data cache example in</w:t>
+      </w:r>
+      <w:r>
+        <w:rPr>
+          <w:rFonts w:ascii="Baskerville" w:hAnsi="Baskerville" w:cs="Baskerville"/>
+          <w:color w:val="241F1F"/>
+          <w:sz w:val="20"/>
+          <w:szCs w:val="20"/>
+        </w:rPr>
+        <w:t xml:space="preserve"> </w:t>
+      </w:r>
+      <w:r>
+        <w:rPr>
+          <w:rFonts w:ascii="Baskerville" w:hAnsi="Baskerville" w:cs="Baskerville"/>
+          <w:color w:val="241F1F"/>
+          <w:sz w:val="20"/>
+          <w:szCs w:val="20"/>
+        </w:rPr>
+        <w:t>Figure 5-3. Cache-aside caches are described in more detail in Chapter 4,</w:t>
+      </w:r>
+      <w:r>
+        <w:rPr>
+          <w:rFonts w:ascii="Baskerville" w:hAnsi="Baskerville" w:cs="Baskerville"/>
+          <w:color w:val="241F1F"/>
+          <w:sz w:val="20"/>
+          <w:szCs w:val="20"/>
+        </w:rPr>
+        <w:t xml:space="preserve"> </w:t>
+      </w:r>
+      <w:r>
+        <w:rPr>
+          <w:rFonts w:ascii="Baskerville" w:hAnsi="Baskerville" w:cs="Baskerville"/>
+          <w:color w:val="241F1F"/>
+          <w:sz w:val="20"/>
+          <w:szCs w:val="20"/>
+        </w:rPr>
+        <w:t>“Basic Caching Strategies.”</w:t>
+      </w:r>
+    </w:p>
+    <w:p>
+      <w:pPr>
+        <w:autoSpaceDE w:val="0"/>
+        <w:autoSpaceDN w:val="0"/>
+        <w:adjustRightInd w:val="0"/>
+        <w:spacing w:after="0"/>
+        <w:rPr>
+          <w:rFonts w:ascii="Baskerville" w:hAnsi="Baskerville" w:cs="Baskerville"/>
+          <w:color w:val="241F1F"/>
+          <w:sz w:val="20"/>
+          <w:szCs w:val="20"/>
+        </w:rPr>
+      </w:pPr>
+    </w:p>
+    <w:p>
+      <w:pPr>
+        <w:autoSpaceDE w:val="0"/>
+        <w:autoSpaceDN w:val="0"/>
+        <w:adjustRightInd w:val="0"/>
+        <w:spacing w:after="0"/>
+        <w:rPr>
+          <w:rFonts w:ascii="Baskerville" w:hAnsi="Baskerville" w:cs="Baskerville"/>
+          <w:color w:val="241F1F"/>
+          <w:sz w:val="20"/>
+          <w:szCs w:val="20"/>
+        </w:rPr>
+      </w:pPr>
+      <w:r>
+        <w:rPr>
+          <w:rFonts w:ascii="Baskerville" w:hAnsi="Baskerville" w:cs="Baskerville"/>
+          <w:color w:val="241F1F"/>
+          <w:sz w:val="20"/>
+          <w:szCs w:val="20"/>
+        </w:rPr>
+        <w:t>I add:</w:t>
+      </w:r>
+    </w:p>
+    <w:p>
+      <w:pPr>
+        <w:autoSpaceDE w:val="0"/>
+        <w:autoSpaceDN w:val="0"/>
+        <w:adjustRightInd w:val="0"/>
+        <w:spacing w:after="0"/>
+        <w:rPr>
+          <w:rFonts w:ascii="Baskerville" w:hAnsi="Baskerville" w:cs="Baskerville"/>
+          <w:i/>
+          <w:iCs/>
+          <w:color w:val="FF0000"/>
+          <w:sz w:val="20"/>
+          <w:szCs w:val="20"/>
+        </w:rPr>
+      </w:pPr>
+      <w:r>
+        <w:rPr>
+          <w:rFonts w:ascii="Baskerville" w:hAnsi="Baskerville" w:cs="Baskerville"/>
+          <w:i/>
+          <w:iCs/>
+          <w:color w:val="FF0000"/>
+          <w:sz w:val="20"/>
+          <w:szCs w:val="20"/>
+        </w:rPr>
+        <w:t xml:space="preserve">I guess by interim data, he means data that doesn’t </w:t>
+      </w:r>
+      <w:r>
+        <w:rPr>
+          <w:rFonts w:ascii="Baskerville" w:hAnsi="Baskerville" w:cs="Baskerville"/>
+          <w:i/>
+          <w:iCs/>
+          <w:color w:val="FF0000"/>
+          <w:sz w:val="20"/>
+          <w:szCs w:val="20"/>
+        </w:rPr>
+        <w:t>necessarily</w:t>
+      </w:r>
+      <w:r>
+        <w:rPr>
+          <w:rFonts w:ascii="Baskerville" w:hAnsi="Baskerville" w:cs="Baskerville"/>
+          <w:i/>
+          <w:iCs/>
+          <w:color w:val="FF0000"/>
+          <w:sz w:val="20"/>
+          <w:szCs w:val="20"/>
+        </w:rPr>
+        <w:t xml:space="preserve"> have a mirrored record in the database but it can be the result of a computation for e</w:t>
+      </w:r>
+      <w:r>
+        <w:rPr>
+          <w:rFonts w:ascii="Baskerville" w:hAnsi="Baskerville" w:cs="Baskerville"/>
+          <w:i/>
+          <w:iCs/>
+          <w:color w:val="FF0000"/>
+          <w:sz w:val="20"/>
+          <w:szCs w:val="20"/>
+        </w:rPr>
+        <w:t>xample. But I’m not that sure about it.</w:t>
+      </w:r>
+    </w:p>
+    <w:p>
+      <w:pPr>
+        <w:rPr>
+          <w:rFonts w:ascii="Baskerville" w:hAnsi="Baskerville" w:cs="Baskerville"/>
+          <w:color w:val="241F1F"/>
+          <w:sz w:val="20"/>
+          <w:szCs w:val="20"/>
+        </w:rPr>
+      </w:pPr>
+    </w:p>
+    <w:p>
+      <w:pPr>
+        <w:tabs>
+          <w:tab w:val="left" w:pos="1415"/>
+        </w:tabs>
+        <w:jc w:val="center"/>
+        <w:rPr>
+          <w:rFonts w:ascii="Baskerville" w:hAnsi="Baskerville" w:cs="Baskerville"/>
+          <w:sz w:val="20"/>
+          <w:szCs w:val="20"/>
+        </w:rPr>
+      </w:pPr>
+      <w:r>
+        <w:rPr>
+          <w:noProof/>
+        </w:rPr>
+        <w:drawing>
+          <wp:inline distT="0" distB="0" distL="0" distR="0" wp14:anchorId="5DC98E9D" wp14:editId="7FBB48B8">
+            <wp:extent cx="2638701" cy="1682573"/>
+            <wp:effectExtent l="0" t="0" r="0" b="0"/>
+            <wp:docPr id="3" name="Picture 3"/>
+            <wp:cNvGraphicFramePr>
+              <a:graphicFrameLocks xmlns:a="http://schemas.openxmlformats.org/drawingml/2006/main" noChangeAspect="1"/>
+            </wp:cNvGraphicFramePr>
+            <a:graphic xmlns:a="http://schemas.openxmlformats.org/drawingml/2006/main">
+              <a:graphicData uri="http://schemas.openxmlformats.org/drawingml/2006/picture">
+                <pic:pic xmlns:pic="http://schemas.openxmlformats.org/drawingml/2006/picture">
+                  <pic:nvPicPr>
+                    <pic:cNvPr id="1" name=""/>
+                    <pic:cNvPicPr/>
+                  </pic:nvPicPr>
+                  <pic:blipFill>
+                    <a:blip r:embed="rId11"/>
+                    <a:stretch>
+                      <a:fillRect/>
+                    </a:stretch>
+                  </pic:blipFill>
+                  <pic:spPr>
+                    <a:xfrm>
+                      <a:off x="0" y="0"/>
+                      <a:ext cx="2658162" cy="1694982"/>
+                    </a:xfrm>
+                    <a:prstGeom prst="rect">
+                      <a:avLst/>
+                    </a:prstGeom>
+                  </pic:spPr>
+                </pic:pic>
+              </a:graphicData>
+            </a:graphic>
+          </wp:inline>
+        </w:drawing>
+      </w:r>
+    </w:p>
+    <w:p>
+      <w:pPr>
+        <w:pStyle w:val="Heading3"/>
+      </w:pPr>
+      <w:r>
+        <w:t>Cache in the Client-Side</w:t>
+      </w:r>
+    </w:p>
+    <w:p>
+      <w:pPr>
+        <w:autoSpaceDE w:val="0"/>
+        <w:autoSpaceDN w:val="0"/>
+        <w:adjustRightInd w:val="0"/>
+        <w:spacing w:after="0"/>
+        <w:rPr>
+          <w:rFonts w:ascii="Baskerville" w:hAnsi="Baskerville" w:cs="Baskerville"/>
+          <w:color w:val="241F1F"/>
+          <w:sz w:val="20"/>
+          <w:szCs w:val="20"/>
+        </w:rPr>
+      </w:pPr>
+      <w:r>
+        <w:rPr>
+          <w:rFonts w:ascii="Baskerville" w:hAnsi="Baskerville" w:cs="Baskerville"/>
+          <w:color w:val="241F1F"/>
+          <w:sz w:val="20"/>
+          <w:szCs w:val="20"/>
+        </w:rPr>
+        <w:t>On the client side, Redis can be used to</w:t>
+      </w:r>
+      <w:r>
+        <w:rPr>
+          <w:rFonts w:ascii="Baskerville" w:hAnsi="Baskerville" w:cs="Baskerville"/>
+          <w:color w:val="241F1F"/>
+          <w:sz w:val="20"/>
+          <w:szCs w:val="20"/>
+        </w:rPr>
+        <w:t xml:space="preserve"> </w:t>
+      </w:r>
+      <w:r>
+        <w:rPr>
+          <w:rFonts w:ascii="Baskerville" w:hAnsi="Baskerville" w:cs="Baskerville"/>
+          <w:b/>
+          <w:bCs/>
+          <w:color w:val="241F1F"/>
+          <w:sz w:val="20"/>
+          <w:szCs w:val="20"/>
+        </w:rPr>
+        <w:t>cache interim results, fronting calls to backend services, and reducing the need to call backend services.</w:t>
+      </w:r>
+      <w:r>
+        <w:rPr>
+          <w:rFonts w:ascii="Baskerville" w:hAnsi="Baskerville" w:cs="Baskerville"/>
+          <w:color w:val="241F1F"/>
+          <w:sz w:val="20"/>
+          <w:szCs w:val="20"/>
+        </w:rPr>
+        <w:t xml:space="preserve"> This is shown in Figure 5-4.</w:t>
+      </w:r>
+    </w:p>
+    <w:p>
+      <w:pPr>
+        <w:autoSpaceDE w:val="0"/>
+        <w:autoSpaceDN w:val="0"/>
+        <w:adjustRightInd w:val="0"/>
+        <w:spacing w:after="0"/>
+        <w:rPr>
+          <w:rFonts w:ascii="Baskerville" w:hAnsi="Baskerville" w:cs="Baskerville"/>
+          <w:color w:val="241F1F"/>
+          <w:sz w:val="20"/>
+          <w:szCs w:val="20"/>
+        </w:rPr>
+      </w:pPr>
+    </w:p>
+    <w:p>
+      <w:pPr>
+        <w:autoSpaceDE w:val="0"/>
+        <w:autoSpaceDN w:val="0"/>
+        <w:adjustRightInd w:val="0"/>
+        <w:spacing w:after="0"/>
+        <w:jc w:val="center"/>
+        <w:rPr>
+          <w:rFonts w:ascii="Baskerville" w:hAnsi="Baskerville" w:cs="Baskerville"/>
+          <w:color w:val="241F1F"/>
+          <w:sz w:val="20"/>
+          <w:szCs w:val="20"/>
+        </w:rPr>
+      </w:pPr>
+      <w:r>
+        <w:rPr>
+          <w:noProof/>
+        </w:rPr>
+        <w:drawing>
+          <wp:inline distT="0" distB="0" distL="0" distR="0" wp14:anchorId="524441F5" wp14:editId="1FA3284D">
+            <wp:extent cx="3505200" cy="1952625"/>
+            <wp:effectExtent l="0" t="0" r="0" b="9525"/>
+            <wp:docPr id="4" name="Picture 4"/>
+            <wp:cNvGraphicFramePr>
+              <a:graphicFrameLocks xmlns:a="http://schemas.openxmlformats.org/drawingml/2006/main" noChangeAspect="1"/>
+            </wp:cNvGraphicFramePr>
+            <a:graphic xmlns:a="http://schemas.openxmlformats.org/drawingml/2006/main">
+              <a:graphicData uri="http://schemas.openxmlformats.org/drawingml/2006/picture">
+                <pic:pic xmlns:pic="http://schemas.openxmlformats.org/drawingml/2006/picture">
+                  <pic:nvPicPr>
+                    <pic:cNvPr id="1" name=""/>
+                    <pic:cNvPicPr/>
+                  </pic:nvPicPr>
+                  <pic:blipFill>
+                    <a:blip r:embed="rId12"/>
+                    <a:stretch>
+                      <a:fillRect/>
+                    </a:stretch>
+                  </pic:blipFill>
+                  <pic:spPr>
+                    <a:xfrm>
+                      <a:off x="0" y="0"/>
+                      <a:ext cx="3505200" cy="1952625"/>
+                    </a:xfrm>
+                    <a:prstGeom prst="rect">
+                      <a:avLst/>
+                    </a:prstGeom>
+                  </pic:spPr>
+                </pic:pic>
+              </a:graphicData>
+            </a:graphic>
+          </wp:inline>
+        </w:drawing>
+      </w:r>
+    </w:p>
+    <w:p>
+      <w:pPr>
+        <w:pStyle w:val="Heading3"/>
+      </w:pPr>
+      <w:r>
+        <w:lastRenderedPageBreak/>
+        <w:t>Cache at the Network Level</w:t>
+      </w:r>
+    </w:p>
+    <w:p>
+      <w:pPr>
+        <w:autoSpaceDE w:val="0"/>
+        <w:autoSpaceDN w:val="0"/>
+        <w:adjustRightInd w:val="0"/>
+        <w:spacing w:after="0"/>
+        <w:rPr>
+          <w:rFonts w:ascii="Baskerville" w:hAnsi="Baskerville" w:cs="Baskerville"/>
+          <w:color w:val="241F1F"/>
+          <w:sz w:val="20"/>
+          <w:szCs w:val="20"/>
+        </w:rPr>
+      </w:pPr>
+      <w:r>
+        <w:rPr>
+          <w:rFonts w:ascii="Baskerville" w:hAnsi="Baskerville" w:cs="Baskerville"/>
+          <w:color w:val="241F1F"/>
+          <w:sz w:val="20"/>
+          <w:szCs w:val="20"/>
+        </w:rPr>
+        <w:t>Finally, a cache can be inserted between two services and used at the network level, providing HTTP-level caching capabilities.</w:t>
+      </w:r>
+    </w:p>
+    <w:p>
+      <w:pPr>
+        <w:autoSpaceDE w:val="0"/>
+        <w:autoSpaceDN w:val="0"/>
+        <w:adjustRightInd w:val="0"/>
+        <w:spacing w:after="0"/>
+        <w:rPr>
+          <w:rFonts w:ascii="Baskerville" w:hAnsi="Baskerville" w:cs="Baskerville"/>
+          <w:color w:val="241F1F"/>
+          <w:sz w:val="20"/>
+          <w:szCs w:val="20"/>
+        </w:rPr>
+      </w:pPr>
+    </w:p>
+    <w:p>
+      <w:pPr>
+        <w:autoSpaceDE w:val="0"/>
+        <w:autoSpaceDN w:val="0"/>
+        <w:adjustRightInd w:val="0"/>
+        <w:spacing w:after="0"/>
+        <w:rPr>
+          <w:rFonts w:ascii="Baskerville" w:hAnsi="Baskerville" w:cs="Baskerville"/>
+          <w:color w:val="241F1F"/>
+          <w:sz w:val="20"/>
+          <w:szCs w:val="20"/>
+        </w:rPr>
+      </w:pPr>
+      <w:r>
+        <w:rPr>
+          <w:rFonts w:ascii="Baskerville" w:hAnsi="Baskerville" w:cs="Baskerville"/>
+          <w:b/>
+          <w:bCs/>
+          <w:color w:val="241F1F"/>
+          <w:sz w:val="20"/>
+          <w:szCs w:val="20"/>
+        </w:rPr>
+        <w:t>Caching at the HTTP level is managed via HTTP headers</w:t>
+      </w:r>
+      <w:r>
+        <w:rPr>
+          <w:rFonts w:ascii="Baskerville" w:hAnsi="Baskerville" w:cs="Baskerville"/>
+          <w:color w:val="241F1F"/>
+          <w:sz w:val="20"/>
+          <w:szCs w:val="20"/>
+        </w:rPr>
+        <w:t xml:space="preserve">, such as </w:t>
+      </w:r>
+      <w:r>
+        <w:rPr>
+          <w:rFonts w:ascii="CourierNewPSMT" w:hAnsi="CourierNewPSMT" w:cs="CourierNewPSMT"/>
+          <w:b/>
+          <w:bCs/>
+          <w:color w:val="241F1F"/>
+          <w:sz w:val="20"/>
+          <w:szCs w:val="20"/>
+        </w:rPr>
+        <w:t>Cache-Control</w:t>
+      </w:r>
+      <w:r>
+        <w:rPr>
+          <w:rFonts w:ascii="Baskerville" w:hAnsi="Baskerville" w:cs="Baskerville"/>
+          <w:color w:val="241F1F"/>
+          <w:sz w:val="20"/>
+          <w:szCs w:val="20"/>
+        </w:rPr>
+        <w:t xml:space="preserve">, </w:t>
+      </w:r>
+      <w:r>
+        <w:rPr>
+          <w:rFonts w:ascii="CourierNewPSMT" w:hAnsi="CourierNewPSMT" w:cs="CourierNewPSMT"/>
+          <w:b/>
+          <w:bCs/>
+          <w:color w:val="241F1F"/>
+          <w:sz w:val="20"/>
+          <w:szCs w:val="20"/>
+        </w:rPr>
+        <w:t>Expires</w:t>
+      </w:r>
+      <w:r>
+        <w:rPr>
+          <w:rFonts w:ascii="Baskerville" w:hAnsi="Baskerville" w:cs="Baskerville"/>
+          <w:color w:val="241F1F"/>
+          <w:sz w:val="20"/>
+          <w:szCs w:val="20"/>
+        </w:rPr>
+        <w:t xml:space="preserve">, and </w:t>
+      </w:r>
+      <w:r>
+        <w:rPr>
+          <w:rFonts w:ascii="CourierNewPSMT" w:hAnsi="CourierNewPSMT" w:cs="CourierNewPSMT"/>
+          <w:b/>
+          <w:bCs/>
+          <w:color w:val="241F1F"/>
+          <w:sz w:val="20"/>
+          <w:szCs w:val="20"/>
+        </w:rPr>
+        <w:t>Last-Modified</w:t>
+      </w:r>
+      <w:r>
+        <w:rPr>
+          <w:rFonts w:ascii="Baskerville" w:hAnsi="Baskerville" w:cs="Baskerville"/>
+          <w:color w:val="241F1F"/>
+          <w:sz w:val="20"/>
+          <w:szCs w:val="20"/>
+        </w:rPr>
+        <w:t>.</w:t>
+      </w:r>
+    </w:p>
+    <w:p>
+      <w:pPr>
+        <w:autoSpaceDE w:val="0"/>
+        <w:autoSpaceDN w:val="0"/>
+        <w:adjustRightInd w:val="0"/>
+        <w:spacing w:after="0"/>
+        <w:rPr>
+          <w:rFonts w:ascii="Baskerville" w:hAnsi="Baskerville" w:cs="Baskerville"/>
+          <w:color w:val="241F1F"/>
+          <w:sz w:val="20"/>
+          <w:szCs w:val="20"/>
+        </w:rPr>
+      </w:pPr>
+    </w:p>
+    <w:p>
+      <w:pPr>
+        <w:autoSpaceDE w:val="0"/>
+        <w:autoSpaceDN w:val="0"/>
+        <w:adjustRightInd w:val="0"/>
+        <w:spacing w:after="0"/>
+        <w:rPr>
+          <w:rFonts w:ascii="Baskerville" w:hAnsi="Baskerville" w:cs="Baskerville"/>
+          <w:b/>
+          <w:bCs/>
+          <w:color w:val="241F1F"/>
+          <w:sz w:val="20"/>
+          <w:szCs w:val="20"/>
+        </w:rPr>
+      </w:pPr>
+      <w:r>
+        <w:rPr>
+          <w:rFonts w:ascii="Baskerville" w:hAnsi="Baskerville" w:cs="Baskerville"/>
+          <w:b/>
+          <w:bCs/>
+          <w:color w:val="241F1F"/>
+          <w:sz w:val="20"/>
+          <w:szCs w:val="20"/>
+        </w:rPr>
+        <w:t>These are typically processed by intermediaries such as reverse proxies (e.g., Nginx). This is shown in Figure 5-5.</w:t>
+      </w:r>
+    </w:p>
+    <w:p>
+      <w:pPr>
+        <w:autoSpaceDE w:val="0"/>
+        <w:autoSpaceDN w:val="0"/>
+        <w:adjustRightInd w:val="0"/>
+        <w:spacing w:after="0"/>
+        <w:rPr>
+          <w:rFonts w:ascii="Baskerville" w:hAnsi="Baskerville" w:cs="Baskerville"/>
+          <w:color w:val="241F1F"/>
+          <w:sz w:val="20"/>
+          <w:szCs w:val="20"/>
+        </w:rPr>
+      </w:pPr>
+    </w:p>
+    <w:p>
+      <w:pPr>
+        <w:autoSpaceDE w:val="0"/>
+        <w:autoSpaceDN w:val="0"/>
+        <w:adjustRightInd w:val="0"/>
+        <w:spacing w:after="0"/>
+        <w:jc w:val="center"/>
+        <w:rPr>
+          <w:rFonts w:ascii="Baskerville" w:hAnsi="Baskerville" w:cs="Baskerville"/>
+          <w:color w:val="241F1F"/>
+          <w:sz w:val="20"/>
+          <w:szCs w:val="20"/>
+        </w:rPr>
+      </w:pPr>
+      <w:r>
+        <w:rPr>
+          <w:noProof/>
+        </w:rPr>
+        <w:drawing>
+          <wp:inline distT="0" distB="0" distL="0" distR="0" wp14:anchorId="68C8024D" wp14:editId="2373FFFA">
+            <wp:extent cx="2171766" cy="2119505"/>
+            <wp:effectExtent l="0" t="0" r="0" b="0"/>
+            <wp:docPr id="6" name="Picture 6"/>
+            <wp:cNvGraphicFramePr>
+              <a:graphicFrameLocks xmlns:a="http://schemas.openxmlformats.org/drawingml/2006/main" noChangeAspect="1"/>
+            </wp:cNvGraphicFramePr>
+            <a:graphic xmlns:a="http://schemas.openxmlformats.org/drawingml/2006/main">
+              <a:graphicData uri="http://schemas.openxmlformats.org/drawingml/2006/picture">
+                <pic:pic xmlns:pic="http://schemas.openxmlformats.org/drawingml/2006/picture">
+                  <pic:nvPicPr>
+                    <pic:cNvPr id="1" name=""/>
+                    <pic:cNvPicPr/>
+                  </pic:nvPicPr>
+                  <pic:blipFill>
+                    <a:blip r:embed="rId13"/>
+                    <a:stretch>
+                      <a:fillRect/>
+                    </a:stretch>
+                  </pic:blipFill>
+                  <pic:spPr>
+                    <a:xfrm>
+                      <a:off x="0" y="0"/>
+                      <a:ext cx="2191919" cy="2139173"/>
+                    </a:xfrm>
+                    <a:prstGeom prst="rect">
+                      <a:avLst/>
+                    </a:prstGeom>
+                  </pic:spPr>
+                </pic:pic>
+              </a:graphicData>
+            </a:graphic>
+          </wp:inline>
+        </w:drawing>
+      </w:r>
+    </w:p>
+    <w:p>
+      <w:pPr>
+        <w:rPr>
+          <w:rFonts w:ascii="Baskerville" w:hAnsi="Baskerville" w:cs="Baskerville"/>
+          <w:color w:val="241F1F"/>
+          <w:sz w:val="20"/>
+          <w:szCs w:val="20"/>
+        </w:rPr>
+      </w:pPr>
+    </w:p>
+    <w:p>
+      <w:pPr>
+        <w:rPr>
+          <w:rFonts w:ascii="Baskerville" w:hAnsi="Baskerville" w:cs="Baskerville"/>
+          <w:b/>
+          <w:bCs/>
+          <w:color w:val="241F1F"/>
+          <w:sz w:val="20"/>
+          <w:szCs w:val="20"/>
+        </w:rPr>
+      </w:pPr>
+      <w:r>
+        <w:rPr>
+          <w:rFonts w:ascii="Baskerville" w:hAnsi="Baskerville" w:cs="Baskerville"/>
+          <w:b/>
+          <w:bCs/>
+          <w:color w:val="241F1F"/>
+          <w:sz w:val="20"/>
+          <w:szCs w:val="20"/>
+        </w:rPr>
+        <w:t>A series of resources on HTTP caching headers:</w:t>
+      </w:r>
+    </w:p>
+    <w:p>
+      <w:pPr>
+        <w:rPr>
+          <w:rFonts w:ascii="Baskerville" w:hAnsi="Baskerville" w:cs="Baskerville"/>
+          <w:color w:val="241F1F"/>
+          <w:sz w:val="16"/>
+          <w:szCs w:val="16"/>
+        </w:rPr>
+      </w:pPr>
+      <w:r>
+        <w:rPr>
+          <w:rFonts w:ascii="Baskerville" w:hAnsi="Baskerville" w:cs="Baskerville"/>
+          <w:color w:val="241F1F"/>
+          <w:sz w:val="16"/>
+          <w:szCs w:val="16"/>
+        </w:rPr>
+        <w:t>“</w:t>
+      </w:r>
+      <w:hyperlink r:id="rId14" w:history="1">
+        <w:r>
+          <w:rPr>
+            <w:rStyle w:val="Hyperlink"/>
+            <w:rFonts w:ascii="Baskerville" w:hAnsi="Baskerville" w:cs="Baskerville"/>
+            <w:sz w:val="16"/>
+            <w:szCs w:val="16"/>
+          </w:rPr>
+          <w:t>https://docs.oracle.com/cd/E13183_01/en/alui/devdoc/docs6x/aluidevguide/tsk_pagelets_settingcaching_httpcachecontrol.html</w:t>
+        </w:r>
+      </w:hyperlink>
+      <w:r>
+        <w:rPr>
+          <w:rFonts w:ascii="Baskerville" w:hAnsi="Baskerville" w:cs="Baskerville"/>
+          <w:color w:val="241F1F"/>
+          <w:sz w:val="16"/>
+          <w:szCs w:val="16"/>
+        </w:rPr>
+        <w:t>”</w:t>
+      </w:r>
+    </w:p>
+    <w:p>
+      <w:pPr>
+        <w:pStyle w:val="Heading1"/>
+      </w:pPr>
+      <w:r>
+        <w:t>Cache Search</w:t>
       </w:r>
     </w:p>
     <w:p/>
@@ -20100,6 +21450,18 @@
       <w:shd w:val="clear" w:color="auto" w:fill="E1DFDD"/>
     </w:rPr>
   </w:style>
+  <w:style w:type="character" w:styleId="FollowedHyperlink">
+    <w:name w:val="FollowedHyperlink"/>
+    <w:basedOn w:val="DefaultParagraphFont"/>
+    <w:uiPriority w:val="99"/>
+    <w:semiHidden/>
+    <w:unhideWhenUsed/>
+    <w:rsid w:val="00591BAA"/>
+    <w:rPr>
+      <w:color w:val="800080" w:themeColor="followedHyperlink"/>
+      <w:u w:val="single"/>
+    </w:rPr>
+  </w:style>
 </w:styles>
 </file>
 

</xml_diff>